<commit_message>
Documentacion 90% de CU y archivo de la Base de Datos
Actualizacion a documento de revision de diseño y a elementos de la Base
de Datos
</commit_message>
<xml_diff>
--- a/Artefactos/Documentacion-90-de-casos-de-uso.docx
+++ b/Artefactos/Documentacion-90-de-casos-de-uso.docx
@@ -61,8 +61,11 @@
     </w:p>
     <w:p>
       <w:pPr>
-        <w:jc w:val="both"/>
+        <w:pStyle w:val="Ttulo2"/>
       </w:pPr>
+      <w:r>
+        <w:t>Descripciones CU Alumnos</w:t>
+      </w:r>
     </w:p>
     <w:tbl>
       <w:tblPr>
@@ -3897,7 +3900,14 @@
         <w:t xml:space="preserve"> </w:t>
       </w:r>
     </w:p>
-    <w:p/>
+    <w:p>
+      <w:pPr>
+        <w:pStyle w:val="Ttulo2"/>
+      </w:pPr>
+      <w:r>
+        <w:t>Descripciones CU Maestros</w:t>
+      </w:r>
+    </w:p>
     <w:tbl>
       <w:tblPr>
         <w:tblW w:w="8880" w:type="dxa"/>
@@ -7242,7 +7252,15 @@
         </w:tc>
       </w:tr>
     </w:tbl>
-    <w:p/>
+    <w:p>
+      <w:pPr>
+        <w:pStyle w:val="Ttulo2"/>
+      </w:pPr>
+      <w:r>
+        <w:lastRenderedPageBreak/>
+        <w:t>Descripciones CU Clases</w:t>
+      </w:r>
+    </w:p>
     <w:tbl>
       <w:tblPr>
         <w:tblW w:w="8789" w:type="dxa"/>
@@ -11120,6 +11138,14 @@
         <w:t xml:space="preserve"> 90%</w:t>
       </w:r>
     </w:p>
+    <w:p>
+      <w:pPr>
+        <w:pStyle w:val="Ttulo2"/>
+      </w:pPr>
+      <w:r>
+        <w:t>Descripciones CU Promociones</w:t>
+      </w:r>
+    </w:p>
     <w:tbl>
       <w:tblPr>
         <w:tblW w:w="8865" w:type="dxa"/>
@@ -11713,6 +11739,7 @@
                 <w:sz w:val="20"/>
                 <w:szCs w:val="20"/>
               </w:rPr>
+              <w:lastRenderedPageBreak/>
               <w:t>4c.-El sistema despliega un mensaje de error: “no se pudo registrar la promoción”.</w:t>
             </w:r>
           </w:p>
@@ -12408,12 +12435,12 @@
           </w:p>
           <w:p>
             <w:r>
+              <w:lastRenderedPageBreak/>
               <w:t>5b.- La directora no selecciona ninguna promoción.</w:t>
             </w:r>
           </w:p>
           <w:p>
             <w:r>
-              <w:lastRenderedPageBreak/>
               <w:t>6b.-El sistema notifica que no puede mostrar la información de la promoción porque no selecciono ninguna y regresa a 4ª.</w:t>
             </w:r>
           </w:p>
@@ -13105,6 +13132,7 @@
           </w:p>
           <w:p>
             <w:r>
+              <w:lastRenderedPageBreak/>
               <w:t>4ª-El sistema muestra un listado de promociones que corresponden a las coincidencias.</w:t>
             </w:r>
           </w:p>
@@ -13115,7 +13143,6 @@
           </w:p>
           <w:p>
             <w:r>
-              <w:lastRenderedPageBreak/>
               <w:t>6ª.-El sistema despliega la información de la promoción.</w:t>
             </w:r>
           </w:p>
@@ -13190,9 +13217,6 @@
                 <w:szCs w:val="20"/>
               </w:rPr>
             </w:pPr>
-            <w:r>
-              <w:t>.</w:t>
-            </w:r>
             <w:r>
               <w:rPr>
                 <w:b/>
@@ -13766,6 +13790,7 @@
               <w:rPr>
                 <w:b/>
               </w:rPr>
+              <w:lastRenderedPageBreak/>
               <w:t>Descripción:</w:t>
             </w:r>
           </w:p>
@@ -13812,7 +13837,6 @@
               <w:rPr>
                 <w:b/>
               </w:rPr>
-              <w:lastRenderedPageBreak/>
               <w:t>Precondiciones:</w:t>
             </w:r>
           </w:p>
@@ -13978,9 +14002,6 @@
               </w:rPr>
             </w:pPr>
             <w:r>
-              <w:t>.</w:t>
-            </w:r>
-            <w:r>
               <w:rPr>
                 <w:b/>
                 <w:sz w:val="20"/>
@@ -14214,7 +14235,15 @@
         </w:tc>
       </w:tr>
     </w:tbl>
-    <w:p/>
+    <w:p>
+      <w:pPr>
+        <w:pStyle w:val="Ttulo2"/>
+      </w:pPr>
+      <w:r>
+        <w:lastRenderedPageBreak/>
+        <w:t>Descripción CU Registrar pago de inscripción</w:t>
+      </w:r>
+    </w:p>
     <w:tbl>
       <w:tblPr>
         <w:tblW w:w="8865" w:type="dxa"/>
@@ -14305,7 +14334,6 @@
               <w:rPr>
                 <w:b/>
               </w:rPr>
-              <w:lastRenderedPageBreak/>
               <w:t>Nombre:</w:t>
             </w:r>
           </w:p>
@@ -14914,6 +14942,7 @@
               <w:rPr>
                 <w:b/>
               </w:rPr>
+              <w:lastRenderedPageBreak/>
               <w:t>Salida:</w:t>
             </w:r>
           </w:p>
@@ -14988,8 +15017,15 @@
     </w:tbl>
     <w:p>
       <w:r>
-        <w:lastRenderedPageBreak/>
         <w:t xml:space="preserve"> </w:t>
+      </w:r>
+    </w:p>
+    <w:p>
+      <w:pPr>
+        <w:pStyle w:val="Ttulo2"/>
+      </w:pPr>
+      <w:r>
+        <w:t>Descripción CU Registrar pago mensualidad</w:t>
       </w:r>
     </w:p>
     <w:tbl>
@@ -15621,6 +15657,7 @@
               <w:rPr>
                 <w:b/>
               </w:rPr>
+              <w:lastRenderedPageBreak/>
               <w:t>Entrada:</w:t>
             </w:r>
           </w:p>
@@ -15742,6 +15779,14 @@
     <w:p>
       <w:r>
         <w:t xml:space="preserve"> </w:t>
+      </w:r>
+    </w:p>
+    <w:p>
+      <w:pPr>
+        <w:pStyle w:val="Ttulo2"/>
+      </w:pPr>
+      <w:r>
+        <w:t>Descripción CU Registrar asistencia</w:t>
       </w:r>
     </w:p>
     <w:tbl>
@@ -15787,7 +15832,6 @@
                 <w:sz w:val="24"/>
                 <w:szCs w:val="24"/>
               </w:rPr>
-              <w:lastRenderedPageBreak/>
               <w:t>ID:</w:t>
             </w:r>
           </w:p>
@@ -16417,6 +16461,7 @@
               <w:rPr>
                 <w:b/>
               </w:rPr>
+              <w:lastRenderedPageBreak/>
               <w:t>Salida:</w:t>
             </w:r>
           </w:p>
@@ -16490,7 +16535,14 @@
       </w:tr>
     </w:tbl>
     <w:p/>
-    <w:p/>
+    <w:p>
+      <w:pPr>
+        <w:pStyle w:val="Ttulo2"/>
+      </w:pPr>
+      <w:r>
+        <w:t>Descripción CU Generar reporte de Ingresos/Egresos</w:t>
+      </w:r>
+    </w:p>
     <w:tbl>
       <w:tblPr>
         <w:tblW w:w="8865" w:type="dxa"/>
@@ -16581,7 +16633,6 @@
               <w:rPr>
                 <w:b/>
               </w:rPr>
-              <w:lastRenderedPageBreak/>
               <w:t>Nombre:</w:t>
             </w:r>
           </w:p>
@@ -17205,6 +17256,7 @@
               <w:rPr>
                 <w:b/>
               </w:rPr>
+              <w:lastRenderedPageBreak/>
               <w:t>Prioridad:</w:t>
             </w:r>
           </w:p>
@@ -17235,6 +17287,9 @@
     <w:p>
       <w:pPr>
         <w:pStyle w:val="Ttulo1"/>
+        <w:rPr>
+          <w:color w:val="auto"/>
+        </w:rPr>
       </w:pPr>
       <w:r>
         <w:rPr>
@@ -17249,18 +17304,25 @@
         <w:t xml:space="preserve"> 40%</w:t>
       </w:r>
     </w:p>
+    <w:p>
+      <w:pPr>
+        <w:pStyle w:val="Ttulo2"/>
+      </w:pPr>
+      <w:r>
+        <w:t>CU Alumnos</w:t>
+      </w:r>
+    </w:p>
     <w:p/>
     <w:p>
       <w:r>
         <w:rPr>
           <w:noProof/>
         </w:rPr>
-        <w:lastRenderedPageBreak/>
         <w:drawing>
           <wp:inline distT="0" distB="0" distL="0" distR="0">
-            <wp:extent cx="5612130" cy="3217545"/>
-            <wp:effectExtent l="0" t="0" r="7620" b="1905"/>
-            <wp:docPr id="17" name="Imagen 17"/>
+            <wp:extent cx="5612130" cy="3301884"/>
+            <wp:effectExtent l="0" t="0" r="7620" b="0"/>
+            <wp:docPr id="24" name="Imagen 24" descr="C:\Users\ossiel\AppData\Local\Microsoft\Windows\INetCache\Content.Word\CU1 - Inscribir alumno.bmp"/>
             <wp:cNvGraphicFramePr>
               <a:graphicFrameLocks xmlns:a="http://schemas.openxmlformats.org/drawingml/2006/main" noChangeAspect="1"/>
             </wp:cNvGraphicFramePr>
@@ -17268,651 +17330,13 @@
               <a:graphicData uri="http://schemas.openxmlformats.org/drawingml/2006/picture">
                 <pic:pic xmlns:pic="http://schemas.openxmlformats.org/drawingml/2006/picture">
                   <pic:nvPicPr>
-                    <pic:cNvPr id="17" name="CU1 - Inscribir alumno.png"/>
-                    <pic:cNvPicPr/>
-                  </pic:nvPicPr>
-                  <pic:blipFill>
-                    <a:blip r:embed="rId4">
-                      <a:extLst>
-                        <a:ext uri="{28A0092B-C50C-407E-A947-70E740481C1C}">
-                          <a14:useLocalDpi xmlns:a14="http://schemas.microsoft.com/office/drawing/2010/main" val="0"/>
-                        </a:ext>
-                      </a:extLst>
-                    </a:blip>
-                    <a:stretch>
-                      <a:fillRect/>
-                    </a:stretch>
-                  </pic:blipFill>
-                  <pic:spPr>
-                    <a:xfrm>
-                      <a:off x="0" y="0"/>
-                      <a:ext cx="5612130" cy="3217545"/>
-                    </a:xfrm>
-                    <a:prstGeom prst="rect">
-                      <a:avLst/>
-                    </a:prstGeom>
-                  </pic:spPr>
-                </pic:pic>
-              </a:graphicData>
-            </a:graphic>
-          </wp:inline>
-        </w:drawing>
-      </w:r>
-      <w:r>
-        <w:rPr>
-          <w:noProof/>
-        </w:rPr>
-        <w:drawing>
-          <wp:inline distT="0" distB="0" distL="0" distR="0">
-            <wp:extent cx="5612130" cy="3724910"/>
-            <wp:effectExtent l="0" t="0" r="7620" b="8890"/>
-            <wp:docPr id="31" name="Imagen 31"/>
-            <wp:cNvGraphicFramePr>
-              <a:graphicFrameLocks xmlns:a="http://schemas.openxmlformats.org/drawingml/2006/main" noChangeAspect="1"/>
-            </wp:cNvGraphicFramePr>
-            <a:graphic xmlns:a="http://schemas.openxmlformats.org/drawingml/2006/main">
-              <a:graphicData uri="http://schemas.openxmlformats.org/drawingml/2006/picture">
-                <pic:pic xmlns:pic="http://schemas.openxmlformats.org/drawingml/2006/picture">
-                  <pic:nvPicPr>
-                    <pic:cNvPr id="31" name="CU2 - Reinscribir alumno.png"/>
-                    <pic:cNvPicPr/>
-                  </pic:nvPicPr>
-                  <pic:blipFill>
-                    <a:blip r:embed="rId5">
-                      <a:extLst>
-                        <a:ext uri="{28A0092B-C50C-407E-A947-70E740481C1C}">
-                          <a14:useLocalDpi xmlns:a14="http://schemas.microsoft.com/office/drawing/2010/main" val="0"/>
-                        </a:ext>
-                      </a:extLst>
-                    </a:blip>
-                    <a:stretch>
-                      <a:fillRect/>
-                    </a:stretch>
-                  </pic:blipFill>
-                  <pic:spPr>
-                    <a:xfrm>
-                      <a:off x="0" y="0"/>
-                      <a:ext cx="5612130" cy="3724910"/>
-                    </a:xfrm>
-                    <a:prstGeom prst="rect">
-                      <a:avLst/>
-                    </a:prstGeom>
-                  </pic:spPr>
-                </pic:pic>
-              </a:graphicData>
-            </a:graphic>
-          </wp:inline>
-        </w:drawing>
-      </w:r>
-      <w:r>
-        <w:rPr>
-          <w:noProof/>
-        </w:rPr>
-        <w:lastRenderedPageBreak/>
-        <w:drawing>
-          <wp:inline distT="0" distB="0" distL="0" distR="0">
-            <wp:extent cx="5612130" cy="4468495"/>
-            <wp:effectExtent l="0" t="0" r="7620" b="8255"/>
-            <wp:docPr id="32" name="Imagen 32"/>
-            <wp:cNvGraphicFramePr>
-              <a:graphicFrameLocks xmlns:a="http://schemas.openxmlformats.org/drawingml/2006/main" noChangeAspect="1"/>
-            </wp:cNvGraphicFramePr>
-            <a:graphic xmlns:a="http://schemas.openxmlformats.org/drawingml/2006/main">
-              <a:graphicData uri="http://schemas.openxmlformats.org/drawingml/2006/picture">
-                <pic:pic xmlns:pic="http://schemas.openxmlformats.org/drawingml/2006/picture">
-                  <pic:nvPicPr>
-                    <pic:cNvPr id="32" name="CU3 - Modificar datos del alumno.png"/>
-                    <pic:cNvPicPr/>
-                  </pic:nvPicPr>
-                  <pic:blipFill>
-                    <a:blip r:embed="rId6">
-                      <a:extLst>
-                        <a:ext uri="{28A0092B-C50C-407E-A947-70E740481C1C}">
-                          <a14:useLocalDpi xmlns:a14="http://schemas.microsoft.com/office/drawing/2010/main" val="0"/>
-                        </a:ext>
-                      </a:extLst>
-                    </a:blip>
-                    <a:stretch>
-                      <a:fillRect/>
-                    </a:stretch>
-                  </pic:blipFill>
-                  <pic:spPr>
-                    <a:xfrm>
-                      <a:off x="0" y="0"/>
-                      <a:ext cx="5612130" cy="4468495"/>
-                    </a:xfrm>
-                    <a:prstGeom prst="rect">
-                      <a:avLst/>
-                    </a:prstGeom>
-                  </pic:spPr>
-                </pic:pic>
-              </a:graphicData>
-            </a:graphic>
-          </wp:inline>
-        </w:drawing>
-      </w:r>
-      <w:r>
-        <w:rPr>
-          <w:noProof/>
-        </w:rPr>
-        <w:lastRenderedPageBreak/>
-        <w:drawing>
-          <wp:inline distT="0" distB="0" distL="0" distR="0">
-            <wp:extent cx="5612130" cy="4328795"/>
-            <wp:effectExtent l="0" t="0" r="7620" b="0"/>
-            <wp:docPr id="33" name="Imagen 33"/>
-            <wp:cNvGraphicFramePr>
-              <a:graphicFrameLocks xmlns:a="http://schemas.openxmlformats.org/drawingml/2006/main" noChangeAspect="1"/>
-            </wp:cNvGraphicFramePr>
-            <a:graphic xmlns:a="http://schemas.openxmlformats.org/drawingml/2006/main">
-              <a:graphicData uri="http://schemas.openxmlformats.org/drawingml/2006/picture">
-                <pic:pic xmlns:pic="http://schemas.openxmlformats.org/drawingml/2006/picture">
-                  <pic:nvPicPr>
-                    <pic:cNvPr id="33" name="CU4 - Consultar datos del alumno.png"/>
-                    <pic:cNvPicPr/>
-                  </pic:nvPicPr>
-                  <pic:blipFill>
-                    <a:blip r:embed="rId7">
-                      <a:extLst>
-                        <a:ext uri="{28A0092B-C50C-407E-A947-70E740481C1C}">
-                          <a14:useLocalDpi xmlns:a14="http://schemas.microsoft.com/office/drawing/2010/main" val="0"/>
-                        </a:ext>
-                      </a:extLst>
-                    </a:blip>
-                    <a:stretch>
-                      <a:fillRect/>
-                    </a:stretch>
-                  </pic:blipFill>
-                  <pic:spPr>
-                    <a:xfrm>
-                      <a:off x="0" y="0"/>
-                      <a:ext cx="5612130" cy="4328795"/>
-                    </a:xfrm>
-                    <a:prstGeom prst="rect">
-                      <a:avLst/>
-                    </a:prstGeom>
-                  </pic:spPr>
-                </pic:pic>
-              </a:graphicData>
-            </a:graphic>
-          </wp:inline>
-        </w:drawing>
-      </w:r>
-      <w:r>
-        <w:rPr>
-          <w:noProof/>
-        </w:rPr>
-        <w:lastRenderedPageBreak/>
-        <w:drawing>
-          <wp:inline distT="0" distB="0" distL="0" distR="0">
-            <wp:extent cx="5612130" cy="4457700"/>
-            <wp:effectExtent l="0" t="0" r="7620" b="0"/>
-            <wp:docPr id="34" name="Imagen 34"/>
-            <wp:cNvGraphicFramePr>
-              <a:graphicFrameLocks xmlns:a="http://schemas.openxmlformats.org/drawingml/2006/main" noChangeAspect="1"/>
-            </wp:cNvGraphicFramePr>
-            <a:graphic xmlns:a="http://schemas.openxmlformats.org/drawingml/2006/main">
-              <a:graphicData uri="http://schemas.openxmlformats.org/drawingml/2006/picture">
-                <pic:pic xmlns:pic="http://schemas.openxmlformats.org/drawingml/2006/picture">
-                  <pic:nvPicPr>
-                    <pic:cNvPr id="34" name="CU5 - Dar de baja alumno.png"/>
-                    <pic:cNvPicPr/>
-                  </pic:nvPicPr>
-                  <pic:blipFill>
-                    <a:blip r:embed="rId8">
-                      <a:extLst>
-                        <a:ext uri="{28A0092B-C50C-407E-A947-70E740481C1C}">
-                          <a14:useLocalDpi xmlns:a14="http://schemas.microsoft.com/office/drawing/2010/main" val="0"/>
-                        </a:ext>
-                      </a:extLst>
-                    </a:blip>
-                    <a:stretch>
-                      <a:fillRect/>
-                    </a:stretch>
-                  </pic:blipFill>
-                  <pic:spPr>
-                    <a:xfrm>
-                      <a:off x="0" y="0"/>
-                      <a:ext cx="5612130" cy="4457700"/>
-                    </a:xfrm>
-                    <a:prstGeom prst="rect">
-                      <a:avLst/>
-                    </a:prstGeom>
-                  </pic:spPr>
-                </pic:pic>
-              </a:graphicData>
-            </a:graphic>
-          </wp:inline>
-        </w:drawing>
-      </w:r>
-    </w:p>
-    <w:p/>
-    <w:p/>
-    <w:p/>
-    <w:p/>
-    <w:p/>
-    <w:p>
-      <w:r>
-        <w:rPr>
-          <w:noProof/>
-        </w:rPr>
-        <w:lastRenderedPageBreak/>
-        <w:drawing>
-          <wp:inline distT="0" distB="0" distL="0" distR="0">
-            <wp:extent cx="5612130" cy="4159885"/>
-            <wp:effectExtent l="0" t="0" r="7620" b="0"/>
-            <wp:docPr id="38" name="Imagen 38"/>
-            <wp:cNvGraphicFramePr>
-              <a:graphicFrameLocks xmlns:a="http://schemas.openxmlformats.org/drawingml/2006/main" noChangeAspect="1"/>
-            </wp:cNvGraphicFramePr>
-            <a:graphic xmlns:a="http://schemas.openxmlformats.org/drawingml/2006/main">
-              <a:graphicData uri="http://schemas.openxmlformats.org/drawingml/2006/picture">
-                <pic:pic xmlns:pic="http://schemas.openxmlformats.org/drawingml/2006/picture">
-                  <pic:nvPicPr>
-                    <pic:cNvPr id="38" name="Consultar Alumnos.png"/>
-                    <pic:cNvPicPr/>
-                  </pic:nvPicPr>
-                  <pic:blipFill>
-                    <a:blip r:embed="rId9">
-                      <a:extLst>
-                        <a:ext uri="{28A0092B-C50C-407E-A947-70E740481C1C}">
-                          <a14:useLocalDpi xmlns:a14="http://schemas.microsoft.com/office/drawing/2010/main" val="0"/>
-                        </a:ext>
-                      </a:extLst>
-                    </a:blip>
-                    <a:stretch>
-                      <a:fillRect/>
-                    </a:stretch>
-                  </pic:blipFill>
-                  <pic:spPr>
-                    <a:xfrm>
-                      <a:off x="0" y="0"/>
-                      <a:ext cx="5612130" cy="4159885"/>
-                    </a:xfrm>
-                    <a:prstGeom prst="rect">
-                      <a:avLst/>
-                    </a:prstGeom>
-                  </pic:spPr>
-                </pic:pic>
-              </a:graphicData>
-            </a:graphic>
-          </wp:inline>
-        </w:drawing>
-      </w:r>
-      <w:r>
-        <w:rPr>
-          <w:noProof/>
-        </w:rPr>
-        <w:lastRenderedPageBreak/>
-        <w:drawing>
-          <wp:inline distT="0" distB="0" distL="0" distR="0">
-            <wp:extent cx="5612130" cy="4277995"/>
-            <wp:effectExtent l="0" t="0" r="7620" b="8255"/>
-            <wp:docPr id="39" name="Imagen 39"/>
-            <wp:cNvGraphicFramePr>
-              <a:graphicFrameLocks xmlns:a="http://schemas.openxmlformats.org/drawingml/2006/main" noChangeAspect="1"/>
-            </wp:cNvGraphicFramePr>
-            <a:graphic xmlns:a="http://schemas.openxmlformats.org/drawingml/2006/main">
-              <a:graphicData uri="http://schemas.openxmlformats.org/drawingml/2006/picture">
-                <pic:pic xmlns:pic="http://schemas.openxmlformats.org/drawingml/2006/picture">
-                  <pic:nvPicPr>
-                    <pic:cNvPr id="39" name="Crear clase.png"/>
-                    <pic:cNvPicPr/>
-                  </pic:nvPicPr>
-                  <pic:blipFill>
-                    <a:blip r:embed="rId10">
-                      <a:extLst>
-                        <a:ext uri="{28A0092B-C50C-407E-A947-70E740481C1C}">
-                          <a14:useLocalDpi xmlns:a14="http://schemas.microsoft.com/office/drawing/2010/main" val="0"/>
-                        </a:ext>
-                      </a:extLst>
-                    </a:blip>
-                    <a:stretch>
-                      <a:fillRect/>
-                    </a:stretch>
-                  </pic:blipFill>
-                  <pic:spPr>
-                    <a:xfrm>
-                      <a:off x="0" y="0"/>
-                      <a:ext cx="5612130" cy="4277995"/>
-                    </a:xfrm>
-                    <a:prstGeom prst="rect">
-                      <a:avLst/>
-                    </a:prstGeom>
-                  </pic:spPr>
-                </pic:pic>
-              </a:graphicData>
-            </a:graphic>
-          </wp:inline>
-        </w:drawing>
-      </w:r>
-      <w:r>
-        <w:rPr>
-          <w:noProof/>
-        </w:rPr>
-        <w:drawing>
-          <wp:inline distT="0" distB="0" distL="0" distR="0">
-            <wp:extent cx="5612130" cy="3557270"/>
-            <wp:effectExtent l="0" t="0" r="7620" b="5080"/>
-            <wp:docPr id="40" name="Imagen 40"/>
-            <wp:cNvGraphicFramePr>
-              <a:graphicFrameLocks xmlns:a="http://schemas.openxmlformats.org/drawingml/2006/main" noChangeAspect="1"/>
-            </wp:cNvGraphicFramePr>
-            <a:graphic xmlns:a="http://schemas.openxmlformats.org/drawingml/2006/main">
-              <a:graphicData uri="http://schemas.openxmlformats.org/drawingml/2006/picture">
-                <pic:pic xmlns:pic="http://schemas.openxmlformats.org/drawingml/2006/picture">
-                  <pic:nvPicPr>
-                    <pic:cNvPr id="40" name="Dar de baja clases.png"/>
-                    <pic:cNvPicPr/>
-                  </pic:nvPicPr>
-                  <pic:blipFill>
-                    <a:blip r:embed="rId11">
-                      <a:extLst>
-                        <a:ext uri="{28A0092B-C50C-407E-A947-70E740481C1C}">
-                          <a14:useLocalDpi xmlns:a14="http://schemas.microsoft.com/office/drawing/2010/main" val="0"/>
-                        </a:ext>
-                      </a:extLst>
-                    </a:blip>
-                    <a:stretch>
-                      <a:fillRect/>
-                    </a:stretch>
-                  </pic:blipFill>
-                  <pic:spPr>
-                    <a:xfrm>
-                      <a:off x="0" y="0"/>
-                      <a:ext cx="5612130" cy="3557270"/>
-                    </a:xfrm>
-                    <a:prstGeom prst="rect">
-                      <a:avLst/>
-                    </a:prstGeom>
-                  </pic:spPr>
-                </pic:pic>
-              </a:graphicData>
-            </a:graphic>
-          </wp:inline>
-        </w:drawing>
-      </w:r>
-      <w:r>
-        <w:rPr>
-          <w:noProof/>
-        </w:rPr>
-        <w:lastRenderedPageBreak/>
-        <w:drawing>
-          <wp:inline distT="0" distB="0" distL="0" distR="0">
-            <wp:extent cx="5612130" cy="4625340"/>
-            <wp:effectExtent l="0" t="0" r="7620" b="3810"/>
-            <wp:docPr id="41" name="Imagen 41"/>
-            <wp:cNvGraphicFramePr>
-              <a:graphicFrameLocks xmlns:a="http://schemas.openxmlformats.org/drawingml/2006/main" noChangeAspect="1"/>
-            </wp:cNvGraphicFramePr>
-            <a:graphic xmlns:a="http://schemas.openxmlformats.org/drawingml/2006/main">
-              <a:graphicData uri="http://schemas.openxmlformats.org/drawingml/2006/picture">
-                <pic:pic xmlns:pic="http://schemas.openxmlformats.org/drawingml/2006/picture">
-                  <pic:nvPicPr>
-                    <pic:cNvPr id="41" name="Modificar clases.png"/>
-                    <pic:cNvPicPr/>
-                  </pic:nvPicPr>
-                  <pic:blipFill>
-                    <a:blip r:embed="rId12">
-                      <a:extLst>
-                        <a:ext uri="{28A0092B-C50C-407E-A947-70E740481C1C}">
-                          <a14:useLocalDpi xmlns:a14="http://schemas.microsoft.com/office/drawing/2010/main" val="0"/>
-                        </a:ext>
-                      </a:extLst>
-                    </a:blip>
-                    <a:stretch>
-                      <a:fillRect/>
-                    </a:stretch>
-                  </pic:blipFill>
-                  <pic:spPr>
-                    <a:xfrm>
-                      <a:off x="0" y="0"/>
-                      <a:ext cx="5612130" cy="4625340"/>
-                    </a:xfrm>
-                    <a:prstGeom prst="rect">
-                      <a:avLst/>
-                    </a:prstGeom>
-                  </pic:spPr>
-                </pic:pic>
-              </a:graphicData>
-            </a:graphic>
-          </wp:inline>
-        </w:drawing>
-      </w:r>
-    </w:p>
-    <w:p/>
-    <w:p/>
-    <w:p/>
-    <w:p/>
-    <w:p>
-      <w:r>
-        <w:rPr>
-          <w:noProof/>
-        </w:rPr>
-        <w:lastRenderedPageBreak/>
-        <w:drawing>
-          <wp:inline distT="0" distB="0" distL="0" distR="0">
-            <wp:extent cx="5612130" cy="4488180"/>
-            <wp:effectExtent l="0" t="0" r="7620" b="7620"/>
-            <wp:docPr id="42" name="Imagen 42"/>
-            <wp:cNvGraphicFramePr>
-              <a:graphicFrameLocks xmlns:a="http://schemas.openxmlformats.org/drawingml/2006/main" noChangeAspect="1"/>
-            </wp:cNvGraphicFramePr>
-            <a:graphic xmlns:a="http://schemas.openxmlformats.org/drawingml/2006/main">
-              <a:graphicData uri="http://schemas.openxmlformats.org/drawingml/2006/picture">
-                <pic:pic xmlns:pic="http://schemas.openxmlformats.org/drawingml/2006/picture">
-                  <pic:nvPicPr>
-                    <pic:cNvPr id="42" name="Consultar datos del maestro.png"/>
-                    <pic:cNvPicPr/>
-                  </pic:nvPicPr>
-                  <pic:blipFill>
-                    <a:blip r:embed="rId13">
-                      <a:extLst>
-                        <a:ext uri="{28A0092B-C50C-407E-A947-70E740481C1C}">
-                          <a14:useLocalDpi xmlns:a14="http://schemas.microsoft.com/office/drawing/2010/main" val="0"/>
-                        </a:ext>
-                      </a:extLst>
-                    </a:blip>
-                    <a:stretch>
-                      <a:fillRect/>
-                    </a:stretch>
-                  </pic:blipFill>
-                  <pic:spPr>
-                    <a:xfrm>
-                      <a:off x="0" y="0"/>
-                      <a:ext cx="5612130" cy="4488180"/>
-                    </a:xfrm>
-                    <a:prstGeom prst="rect">
-                      <a:avLst/>
-                    </a:prstGeom>
-                  </pic:spPr>
-                </pic:pic>
-              </a:graphicData>
-            </a:graphic>
-          </wp:inline>
-        </w:drawing>
-      </w:r>
-      <w:r>
-        <w:rPr>
-          <w:noProof/>
-        </w:rPr>
-        <w:lastRenderedPageBreak/>
-        <w:drawing>
-          <wp:inline distT="0" distB="0" distL="0" distR="0">
-            <wp:extent cx="5612130" cy="4672330"/>
-            <wp:effectExtent l="0" t="0" r="7620" b="0"/>
-            <wp:docPr id="43" name="Imagen 43"/>
-            <wp:cNvGraphicFramePr>
-              <a:graphicFrameLocks xmlns:a="http://schemas.openxmlformats.org/drawingml/2006/main" noChangeAspect="1"/>
-            </wp:cNvGraphicFramePr>
-            <a:graphic xmlns:a="http://schemas.openxmlformats.org/drawingml/2006/main">
-              <a:graphicData uri="http://schemas.openxmlformats.org/drawingml/2006/picture">
-                <pic:pic xmlns:pic="http://schemas.openxmlformats.org/drawingml/2006/picture">
-                  <pic:nvPicPr>
-                    <pic:cNvPr id="43" name="Dar de baja maestro.png"/>
-                    <pic:cNvPicPr/>
-                  </pic:nvPicPr>
-                  <pic:blipFill>
-                    <a:blip r:embed="rId14">
-                      <a:extLst>
-                        <a:ext uri="{28A0092B-C50C-407E-A947-70E740481C1C}">
-                          <a14:useLocalDpi xmlns:a14="http://schemas.microsoft.com/office/drawing/2010/main" val="0"/>
-                        </a:ext>
-                      </a:extLst>
-                    </a:blip>
-                    <a:stretch>
-                      <a:fillRect/>
-                    </a:stretch>
-                  </pic:blipFill>
-                  <pic:spPr>
-                    <a:xfrm>
-                      <a:off x="0" y="0"/>
-                      <a:ext cx="5612130" cy="4672330"/>
-                    </a:xfrm>
-                    <a:prstGeom prst="rect">
-                      <a:avLst/>
-                    </a:prstGeom>
-                  </pic:spPr>
-                </pic:pic>
-              </a:graphicData>
-            </a:graphic>
-          </wp:inline>
-        </w:drawing>
-      </w:r>
-      <w:r>
-        <w:rPr>
-          <w:noProof/>
-        </w:rPr>
-        <w:drawing>
-          <wp:inline distT="0" distB="0" distL="0" distR="0">
-            <wp:extent cx="5612130" cy="3104515"/>
-            <wp:effectExtent l="0" t="0" r="7620" b="635"/>
-            <wp:docPr id="44" name="Imagen 44"/>
-            <wp:cNvGraphicFramePr>
-              <a:graphicFrameLocks xmlns:a="http://schemas.openxmlformats.org/drawingml/2006/main" noChangeAspect="1"/>
-            </wp:cNvGraphicFramePr>
-            <a:graphic xmlns:a="http://schemas.openxmlformats.org/drawingml/2006/main">
-              <a:graphicData uri="http://schemas.openxmlformats.org/drawingml/2006/picture">
-                <pic:pic xmlns:pic="http://schemas.openxmlformats.org/drawingml/2006/picture">
-                  <pic:nvPicPr>
-                    <pic:cNvPr id="44" name="Modificar datos del maestro.png"/>
-                    <pic:cNvPicPr/>
-                  </pic:nvPicPr>
-                  <pic:blipFill>
-                    <a:blip r:embed="rId15">
-                      <a:extLst>
-                        <a:ext uri="{28A0092B-C50C-407E-A947-70E740481C1C}">
-                          <a14:useLocalDpi xmlns:a14="http://schemas.microsoft.com/office/drawing/2010/main" val="0"/>
-                        </a:ext>
-                      </a:extLst>
-                    </a:blip>
-                    <a:stretch>
-                      <a:fillRect/>
-                    </a:stretch>
-                  </pic:blipFill>
-                  <pic:spPr>
-                    <a:xfrm>
-                      <a:off x="0" y="0"/>
-                      <a:ext cx="5612130" cy="3104515"/>
-                    </a:xfrm>
-                    <a:prstGeom prst="rect">
-                      <a:avLst/>
-                    </a:prstGeom>
-                  </pic:spPr>
-                </pic:pic>
-              </a:graphicData>
-            </a:graphic>
-          </wp:inline>
-        </w:drawing>
-      </w:r>
-      <w:r>
-        <w:rPr>
-          <w:noProof/>
-        </w:rPr>
-        <w:lastRenderedPageBreak/>
-        <w:drawing>
-          <wp:inline distT="0" distB="0" distL="0" distR="0">
-            <wp:extent cx="5105400" cy="4638675"/>
-            <wp:effectExtent l="0" t="0" r="0" b="9525"/>
-            <wp:docPr id="45" name="Imagen 45"/>
-            <wp:cNvGraphicFramePr>
-              <a:graphicFrameLocks xmlns:a="http://schemas.openxmlformats.org/drawingml/2006/main" noChangeAspect="1"/>
-            </wp:cNvGraphicFramePr>
-            <a:graphic xmlns:a="http://schemas.openxmlformats.org/drawingml/2006/main">
-              <a:graphicData uri="http://schemas.openxmlformats.org/drawingml/2006/picture">
-                <pic:pic xmlns:pic="http://schemas.openxmlformats.org/drawingml/2006/picture">
-                  <pic:nvPicPr>
-                    <pic:cNvPr id="45" name="Registrar maestro.png"/>
-                    <pic:cNvPicPr/>
-                  </pic:nvPicPr>
-                  <pic:blipFill>
-                    <a:blip r:embed="rId16">
-                      <a:extLst>
-                        <a:ext uri="{28A0092B-C50C-407E-A947-70E740481C1C}">
-                          <a14:useLocalDpi xmlns:a14="http://schemas.microsoft.com/office/drawing/2010/main" val="0"/>
-                        </a:ext>
-                      </a:extLst>
-                    </a:blip>
-                    <a:stretch>
-                      <a:fillRect/>
-                    </a:stretch>
-                  </pic:blipFill>
-                  <pic:spPr>
-                    <a:xfrm>
-                      <a:off x="0" y="0"/>
-                      <a:ext cx="5105400" cy="4638675"/>
-                    </a:xfrm>
-                    <a:prstGeom prst="rect">
-                      <a:avLst/>
-                    </a:prstGeom>
-                  </pic:spPr>
-                </pic:pic>
-              </a:graphicData>
-            </a:graphic>
-          </wp:inline>
-        </w:drawing>
-      </w:r>
-    </w:p>
-    <w:p/>
-    <w:p>
-      <w:pPr>
-        <w:pStyle w:val="Ttulo1"/>
-        <w:rPr>
-          <w:color w:val="auto"/>
-        </w:rPr>
-      </w:pPr>
-      <w:r>
-        <w:rPr>
-          <w:color w:val="auto"/>
-        </w:rPr>
-        <w:lastRenderedPageBreak/>
-        <w:t>Diagramas de Robustez 90%</w:t>
-      </w:r>
-    </w:p>
-    <w:p>
-      <w:r>
-        <w:rPr>
-          <w:noProof/>
-        </w:rPr>
-        <w:drawing>
-          <wp:inline distT="0" distB="0" distL="0" distR="0">
-            <wp:extent cx="5612130" cy="3255392"/>
-            <wp:effectExtent l="0" t="0" r="7620" b="2540"/>
-            <wp:docPr id="7" name="Imagen 7" descr="C:\Users\ossiel\AppData\Local\Microsoft\Windows\INetCache\Content.Word\CU10 - Crear promoción.bmp"/>
-            <wp:cNvGraphicFramePr>
-              <a:graphicFrameLocks xmlns:a="http://schemas.openxmlformats.org/drawingml/2006/main" noChangeAspect="1"/>
-            </wp:cNvGraphicFramePr>
-            <a:graphic xmlns:a="http://schemas.openxmlformats.org/drawingml/2006/main">
-              <a:graphicData uri="http://schemas.openxmlformats.org/drawingml/2006/picture">
-                <pic:pic xmlns:pic="http://schemas.openxmlformats.org/drawingml/2006/picture">
-                  <pic:nvPicPr>
-                    <pic:cNvPr id="0" name="Picture 1" descr="C:\Users\ossiel\AppData\Local\Microsoft\Windows\INetCache\Content.Word\CU10 - Crear promoción.bmp"/>
+                    <pic:cNvPr id="0" name="Picture 1" descr="C:\Users\ossiel\AppData\Local\Microsoft\Windows\INetCache\Content.Word\CU1 - Inscribir alumno.bmp"/>
                     <pic:cNvPicPr>
                       <a:picLocks noChangeAspect="1" noChangeArrowheads="1"/>
                     </pic:cNvPicPr>
                   </pic:nvPicPr>
                   <pic:blipFill>
-                    <a:blip r:embed="rId17">
+                    <a:blip r:embed="rId4">
                       <a:extLst>
                         <a:ext uri="{28A0092B-C50C-407E-A947-70E740481C1C}">
                           <a14:useLocalDpi xmlns:a14="http://schemas.microsoft.com/office/drawing/2010/main" val="0"/>
@@ -17927,7 +17351,7 @@
                   <pic:spPr bwMode="auto">
                     <a:xfrm>
                       <a:off x="0" y="0"/>
-                      <a:ext cx="5612130" cy="3255392"/>
+                      <a:ext cx="5612130" cy="3301884"/>
                     </a:xfrm>
                     <a:prstGeom prst="rect">
                       <a:avLst/>
@@ -17951,9 +17375,9 @@
         </w:rPr>
         <w:drawing>
           <wp:inline distT="0" distB="0" distL="0" distR="0">
-            <wp:extent cx="5612130" cy="4236825"/>
-            <wp:effectExtent l="0" t="0" r="7620" b="0"/>
-            <wp:docPr id="8" name="Imagen 8" descr="C:\Users\ossiel\AppData\Local\Microsoft\Windows\INetCache\Content.Word\CU11 - Consultar promociones.bmp"/>
+            <wp:extent cx="5612130" cy="3426132"/>
+            <wp:effectExtent l="0" t="0" r="7620" b="3175"/>
+            <wp:docPr id="25" name="Imagen 25" descr="C:\Users\ossiel\AppData\Local\Microsoft\Windows\INetCache\Content.Word\CU2 - Reinscribir alumno.bmp"/>
             <wp:cNvGraphicFramePr>
               <a:graphicFrameLocks xmlns:a="http://schemas.openxmlformats.org/drawingml/2006/main" noChangeAspect="1"/>
             </wp:cNvGraphicFramePr>
@@ -17961,13 +17385,13 @@
               <a:graphicData uri="http://schemas.openxmlformats.org/drawingml/2006/picture">
                 <pic:pic xmlns:pic="http://schemas.openxmlformats.org/drawingml/2006/picture">
                   <pic:nvPicPr>
-                    <pic:cNvPr id="0" name="Picture 3" descr="C:\Users\ossiel\AppData\Local\Microsoft\Windows\INetCache\Content.Word\CU11 - Consultar promociones.bmp"/>
+                    <pic:cNvPr id="0" name="Picture 3" descr="C:\Users\ossiel\AppData\Local\Microsoft\Windows\INetCache\Content.Word\CU2 - Reinscribir alumno.bmp"/>
                     <pic:cNvPicPr>
                       <a:picLocks noChangeAspect="1" noChangeArrowheads="1"/>
                     </pic:cNvPicPr>
                   </pic:nvPicPr>
                   <pic:blipFill>
-                    <a:blip r:embed="rId18">
+                    <a:blip r:embed="rId5">
                       <a:extLst>
                         <a:ext uri="{28A0092B-C50C-407E-A947-70E740481C1C}">
                           <a14:useLocalDpi xmlns:a14="http://schemas.microsoft.com/office/drawing/2010/main" val="0"/>
@@ -17982,7 +17406,7 @@
                   <pic:spPr bwMode="auto">
                     <a:xfrm>
                       <a:off x="0" y="0"/>
-                      <a:ext cx="5612130" cy="4236825"/>
+                      <a:ext cx="5612130" cy="3426132"/>
                     </a:xfrm>
                     <a:prstGeom prst="rect">
                       <a:avLst/>
@@ -18007,9 +17431,9 @@
         <w:lastRenderedPageBreak/>
         <w:drawing>
           <wp:inline distT="0" distB="0" distL="0" distR="0">
-            <wp:extent cx="5612130" cy="4641324"/>
-            <wp:effectExtent l="0" t="0" r="7620" b="6985"/>
-            <wp:docPr id="9" name="Imagen 9" descr="C:\Users\ossiel\AppData\Local\Microsoft\Windows\INetCache\Content.Word\CU12 - Modificar promoción.bmp"/>
+            <wp:extent cx="5612130" cy="4997245"/>
+            <wp:effectExtent l="0" t="0" r="7620" b="0"/>
+            <wp:docPr id="26" name="Imagen 26" descr="C:\Users\ossiel\AppData\Local\Microsoft\Windows\INetCache\Content.Word\CU3 - Modificar datos del alumno.bmp"/>
             <wp:cNvGraphicFramePr>
               <a:graphicFrameLocks xmlns:a="http://schemas.openxmlformats.org/drawingml/2006/main" noChangeAspect="1"/>
             </wp:cNvGraphicFramePr>
@@ -18017,13 +17441,13 @@
               <a:graphicData uri="http://schemas.openxmlformats.org/drawingml/2006/picture">
                 <pic:pic xmlns:pic="http://schemas.openxmlformats.org/drawingml/2006/picture">
                   <pic:nvPicPr>
-                    <pic:cNvPr id="0" name="Picture 5" descr="C:\Users\ossiel\AppData\Local\Microsoft\Windows\INetCache\Content.Word\CU12 - Modificar promoción.bmp"/>
+                    <pic:cNvPr id="0" name="Picture 5" descr="C:\Users\ossiel\AppData\Local\Microsoft\Windows\INetCache\Content.Word\CU3 - Modificar datos del alumno.bmp"/>
                     <pic:cNvPicPr>
                       <a:picLocks noChangeAspect="1" noChangeArrowheads="1"/>
                     </pic:cNvPicPr>
                   </pic:nvPicPr>
                   <pic:blipFill>
-                    <a:blip r:embed="rId19">
+                    <a:blip r:embed="rId6">
                       <a:extLst>
                         <a:ext uri="{28A0092B-C50C-407E-A947-70E740481C1C}">
                           <a14:useLocalDpi xmlns:a14="http://schemas.microsoft.com/office/drawing/2010/main" val="0"/>
@@ -18038,7 +17462,7 @@
                   <pic:spPr bwMode="auto">
                     <a:xfrm>
                       <a:off x="0" y="0"/>
-                      <a:ext cx="5612130" cy="4641324"/>
+                      <a:ext cx="5612130" cy="4997245"/>
                     </a:xfrm>
                     <a:prstGeom prst="rect">
                       <a:avLst/>
@@ -18063,9 +17487,9 @@
         <w:lastRenderedPageBreak/>
         <w:drawing>
           <wp:inline distT="0" distB="0" distL="0" distR="0">
-            <wp:extent cx="5612130" cy="4627546"/>
-            <wp:effectExtent l="0" t="0" r="7620" b="1905"/>
-            <wp:docPr id="10" name="Imagen 10" descr="C:\Users\ossiel\AppData\Local\Microsoft\Windows\INetCache\Content.Word\CU13 - Dar de baja promoción.bmp"/>
+            <wp:extent cx="5612130" cy="4431512"/>
+            <wp:effectExtent l="0" t="0" r="7620" b="7620"/>
+            <wp:docPr id="27" name="Imagen 27" descr="C:\Users\ossiel\AppData\Local\Microsoft\Windows\INetCache\Content.Word\CU4 - Consultar datos del alumno.bmp"/>
             <wp:cNvGraphicFramePr>
               <a:graphicFrameLocks xmlns:a="http://schemas.openxmlformats.org/drawingml/2006/main" noChangeAspect="1"/>
             </wp:cNvGraphicFramePr>
@@ -18073,13 +17497,13 @@
               <a:graphicData uri="http://schemas.openxmlformats.org/drawingml/2006/picture">
                 <pic:pic xmlns:pic="http://schemas.openxmlformats.org/drawingml/2006/picture">
                   <pic:nvPicPr>
-                    <pic:cNvPr id="0" name="Picture 7" descr="C:\Users\ossiel\AppData\Local\Microsoft\Windows\INetCache\Content.Word\CU13 - Dar de baja promoción.bmp"/>
+                    <pic:cNvPr id="0" name="Picture 7" descr="C:\Users\ossiel\AppData\Local\Microsoft\Windows\INetCache\Content.Word\CU4 - Consultar datos del alumno.bmp"/>
                     <pic:cNvPicPr>
                       <a:picLocks noChangeAspect="1" noChangeArrowheads="1"/>
                     </pic:cNvPicPr>
                   </pic:nvPicPr>
                   <pic:blipFill>
-                    <a:blip r:embed="rId20">
+                    <a:blip r:embed="rId7">
                       <a:extLst>
                         <a:ext uri="{28A0092B-C50C-407E-A947-70E740481C1C}">
                           <a14:useLocalDpi xmlns:a14="http://schemas.microsoft.com/office/drawing/2010/main" val="0"/>
@@ -18094,65 +17518,7 @@
                   <pic:spPr bwMode="auto">
                     <a:xfrm>
                       <a:off x="0" y="0"/>
-                      <a:ext cx="5612130" cy="4627546"/>
-                    </a:xfrm>
-                    <a:prstGeom prst="rect">
-                      <a:avLst/>
-                    </a:prstGeom>
-                    <a:noFill/>
-                    <a:ln>
-                      <a:noFill/>
-                    </a:ln>
-                  </pic:spPr>
-                </pic:pic>
-              </a:graphicData>
-            </a:graphic>
-          </wp:inline>
-        </w:drawing>
-      </w:r>
-    </w:p>
-    <w:p/>
-    <w:p/>
-    <w:p>
-      <w:r>
-        <w:rPr>
-          <w:noProof/>
-        </w:rPr>
-        <w:lastRenderedPageBreak/>
-        <w:drawing>
-          <wp:inline distT="0" distB="0" distL="0" distR="0">
-            <wp:extent cx="5612130" cy="3705262"/>
-            <wp:effectExtent l="0" t="0" r="7620" b="9525"/>
-            <wp:docPr id="11" name="Imagen 11" descr="C:\Users\ossiel\AppData\Local\Microsoft\Windows\INetCache\Content.Word\Registrar pago de inscripcion.bmp"/>
-            <wp:cNvGraphicFramePr>
-              <a:graphicFrameLocks xmlns:a="http://schemas.openxmlformats.org/drawingml/2006/main" noChangeAspect="1"/>
-            </wp:cNvGraphicFramePr>
-            <a:graphic xmlns:a="http://schemas.openxmlformats.org/drawingml/2006/main">
-              <a:graphicData uri="http://schemas.openxmlformats.org/drawingml/2006/picture">
-                <pic:pic xmlns:pic="http://schemas.openxmlformats.org/drawingml/2006/picture">
-                  <pic:nvPicPr>
-                    <pic:cNvPr id="0" name="Picture 9" descr="C:\Users\ossiel\AppData\Local\Microsoft\Windows\INetCache\Content.Word\Registrar pago de inscripcion.bmp"/>
-                    <pic:cNvPicPr>
-                      <a:picLocks noChangeAspect="1" noChangeArrowheads="1"/>
-                    </pic:cNvPicPr>
-                  </pic:nvPicPr>
-                  <pic:blipFill>
-                    <a:blip r:embed="rId21">
-                      <a:extLst>
-                        <a:ext uri="{28A0092B-C50C-407E-A947-70E740481C1C}">
-                          <a14:useLocalDpi xmlns:a14="http://schemas.microsoft.com/office/drawing/2010/main" val="0"/>
-                        </a:ext>
-                      </a:extLst>
-                    </a:blip>
-                    <a:srcRect/>
-                    <a:stretch>
-                      <a:fillRect/>
-                    </a:stretch>
-                  </pic:blipFill>
-                  <pic:spPr bwMode="auto">
-                    <a:xfrm>
-                      <a:off x="0" y="0"/>
-                      <a:ext cx="5612130" cy="3705262"/>
+                      <a:ext cx="5612130" cy="4431512"/>
                     </a:xfrm>
                     <a:prstGeom prst="rect">
                       <a:avLst/>
@@ -18176,9 +17542,9 @@
         </w:rPr>
         <w:drawing>
           <wp:inline distT="0" distB="0" distL="0" distR="0">
-            <wp:extent cx="5612130" cy="3071838"/>
-            <wp:effectExtent l="0" t="0" r="7620" b="0"/>
-            <wp:docPr id="12" name="Imagen 12" descr="C:\Users\ossiel\AppData\Local\Microsoft\Windows\INetCache\Content.Word\Registrar pago de mensualidad.bmp"/>
+            <wp:extent cx="5612130" cy="3519157"/>
+            <wp:effectExtent l="0" t="0" r="7620" b="5715"/>
+            <wp:docPr id="28" name="Imagen 28" descr="C:\Users\ossiel\AppData\Local\Microsoft\Windows\INetCache\Content.Word\CU5 - Dar de baja alumno.bmp"/>
             <wp:cNvGraphicFramePr>
               <a:graphicFrameLocks xmlns:a="http://schemas.openxmlformats.org/drawingml/2006/main" noChangeAspect="1"/>
             </wp:cNvGraphicFramePr>
@@ -18186,13 +17552,13 @@
               <a:graphicData uri="http://schemas.openxmlformats.org/drawingml/2006/picture">
                 <pic:pic xmlns:pic="http://schemas.openxmlformats.org/drawingml/2006/picture">
                   <pic:nvPicPr>
-                    <pic:cNvPr id="0" name="Picture 11" descr="C:\Users\ossiel\AppData\Local\Microsoft\Windows\INetCache\Content.Word\Registrar pago de mensualidad.bmp"/>
+                    <pic:cNvPr id="0" name="Picture 9" descr="C:\Users\ossiel\AppData\Local\Microsoft\Windows\INetCache\Content.Word\CU5 - Dar de baja alumno.bmp"/>
                     <pic:cNvPicPr>
                       <a:picLocks noChangeAspect="1" noChangeArrowheads="1"/>
                     </pic:cNvPicPr>
                   </pic:nvPicPr>
                   <pic:blipFill>
-                    <a:blip r:embed="rId22">
+                    <a:blip r:embed="rId8">
                       <a:extLst>
                         <a:ext uri="{28A0092B-C50C-407E-A947-70E740481C1C}">
                           <a14:useLocalDpi xmlns:a14="http://schemas.microsoft.com/office/drawing/2010/main" val="0"/>
@@ -18207,7 +17573,7 @@
                   <pic:spPr bwMode="auto">
                     <a:xfrm>
                       <a:off x="0" y="0"/>
-                      <a:ext cx="5612130" cy="3071838"/>
+                      <a:ext cx="5612130" cy="3519157"/>
                     </a:xfrm>
                     <a:prstGeom prst="rect">
                       <a:avLst/>
@@ -18224,17 +17590,26 @@
         </w:drawing>
       </w:r>
     </w:p>
+    <w:p/>
+    <w:p>
+      <w:pPr>
+        <w:pStyle w:val="Ttulo2"/>
+      </w:pPr>
+      <w:r>
+        <w:lastRenderedPageBreak/>
+        <w:t>CU Maestros</w:t>
+      </w:r>
+    </w:p>
     <w:p>
       <w:r>
         <w:rPr>
           <w:noProof/>
         </w:rPr>
-        <w:lastRenderedPageBreak/>
         <w:drawing>
           <wp:inline distT="0" distB="0" distL="0" distR="0">
-            <wp:extent cx="5612130" cy="2613410"/>
+            <wp:extent cx="5612130" cy="5094087"/>
             <wp:effectExtent l="0" t="0" r="7620" b="0"/>
-            <wp:docPr id="13" name="Imagen 13" descr="C:\Users\ossiel\AppData\Local\Microsoft\Windows\INetCache\Content.Word\Registrar asistencia de los alumnos.bmp"/>
+            <wp:docPr id="29" name="Imagen 29" descr="C:\Users\ossiel\AppData\Local\Microsoft\Windows\INetCache\Content.Word\Registrar maestro.bmp"/>
             <wp:cNvGraphicFramePr>
               <a:graphicFrameLocks xmlns:a="http://schemas.openxmlformats.org/drawingml/2006/main" noChangeAspect="1"/>
             </wp:cNvGraphicFramePr>
@@ -18242,13 +17617,13 @@
               <a:graphicData uri="http://schemas.openxmlformats.org/drawingml/2006/picture">
                 <pic:pic xmlns:pic="http://schemas.openxmlformats.org/drawingml/2006/picture">
                   <pic:nvPicPr>
-                    <pic:cNvPr id="0" name="Picture 13" descr="C:\Users\ossiel\AppData\Local\Microsoft\Windows\INetCache\Content.Word\Registrar asistencia de los alumnos.bmp"/>
+                    <pic:cNvPr id="0" name="Picture 11" descr="C:\Users\ossiel\AppData\Local\Microsoft\Windows\INetCache\Content.Word\Registrar maestro.bmp"/>
                     <pic:cNvPicPr>
                       <a:picLocks noChangeAspect="1" noChangeArrowheads="1"/>
                     </pic:cNvPicPr>
                   </pic:nvPicPr>
                   <pic:blipFill>
-                    <a:blip r:embed="rId23">
+                    <a:blip r:embed="rId9">
                       <a:extLst>
                         <a:ext uri="{28A0092B-C50C-407E-A947-70E740481C1C}">
                           <a14:useLocalDpi xmlns:a14="http://schemas.microsoft.com/office/drawing/2010/main" val="0"/>
@@ -18263,7 +17638,64 @@
                   <pic:spPr bwMode="auto">
                     <a:xfrm>
                       <a:off x="0" y="0"/>
-                      <a:ext cx="5612130" cy="2613410"/>
+                      <a:ext cx="5612130" cy="5094087"/>
+                    </a:xfrm>
+                    <a:prstGeom prst="rect">
+                      <a:avLst/>
+                    </a:prstGeom>
+                    <a:noFill/>
+                    <a:ln>
+                      <a:noFill/>
+                    </a:ln>
+                  </pic:spPr>
+                </pic:pic>
+              </a:graphicData>
+            </a:graphic>
+          </wp:inline>
+        </w:drawing>
+      </w:r>
+    </w:p>
+    <w:p/>
+    <w:p>
+      <w:r>
+        <w:rPr>
+          <w:noProof/>
+        </w:rPr>
+        <w:lastRenderedPageBreak/>
+        <w:drawing>
+          <wp:inline distT="0" distB="0" distL="0" distR="0">
+            <wp:extent cx="5612130" cy="4486729"/>
+            <wp:effectExtent l="0" t="0" r="7620" b="9525"/>
+            <wp:docPr id="30" name="Imagen 30" descr="C:\Users\ossiel\AppData\Local\Microsoft\Windows\INetCache\Content.Word\Consultar datos del maestro.bmp"/>
+            <wp:cNvGraphicFramePr>
+              <a:graphicFrameLocks xmlns:a="http://schemas.openxmlformats.org/drawingml/2006/main" noChangeAspect="1"/>
+            </wp:cNvGraphicFramePr>
+            <a:graphic xmlns:a="http://schemas.openxmlformats.org/drawingml/2006/main">
+              <a:graphicData uri="http://schemas.openxmlformats.org/drawingml/2006/picture">
+                <pic:pic xmlns:pic="http://schemas.openxmlformats.org/drawingml/2006/picture">
+                  <pic:nvPicPr>
+                    <pic:cNvPr id="0" name="Picture 13" descr="C:\Users\ossiel\AppData\Local\Microsoft\Windows\INetCache\Content.Word\Consultar datos del maestro.bmp"/>
+                    <pic:cNvPicPr>
+                      <a:picLocks noChangeAspect="1" noChangeArrowheads="1"/>
+                    </pic:cNvPicPr>
+                  </pic:nvPicPr>
+                  <pic:blipFill>
+                    <a:blip r:embed="rId10">
+                      <a:extLst>
+                        <a:ext uri="{28A0092B-C50C-407E-A947-70E740481C1C}">
+                          <a14:useLocalDpi xmlns:a14="http://schemas.microsoft.com/office/drawing/2010/main" val="0"/>
+                        </a:ext>
+                      </a:extLst>
+                    </a:blip>
+                    <a:srcRect/>
+                    <a:stretch>
+                      <a:fillRect/>
+                    </a:stretch>
+                  </pic:blipFill>
+                  <pic:spPr bwMode="auto">
+                    <a:xfrm>
+                      <a:off x="0" y="0"/>
+                      <a:ext cx="5612130" cy="4486729"/>
                     </a:xfrm>
                     <a:prstGeom prst="rect">
                       <a:avLst/>
@@ -18288,9 +17720,9 @@
         </w:rPr>
         <w:drawing>
           <wp:inline distT="0" distB="0" distL="0" distR="0">
-            <wp:extent cx="5612130" cy="2316416"/>
-            <wp:effectExtent l="0" t="0" r="7620" b="8255"/>
-            <wp:docPr id="14" name="Imagen 14" descr="C:\Users\ossiel\AppData\Local\Microsoft\Windows\INetCache\Content.Word\Generar reporte de ingresosegresos.bmp"/>
+            <wp:extent cx="5612130" cy="3106085"/>
+            <wp:effectExtent l="0" t="0" r="7620" b="0"/>
+            <wp:docPr id="35" name="Imagen 35" descr="C:\Users\ossiel\AppData\Local\Microsoft\Windows\INetCache\Content.Word\Modificar datos del maestro.bmp"/>
             <wp:cNvGraphicFramePr>
               <a:graphicFrameLocks xmlns:a="http://schemas.openxmlformats.org/drawingml/2006/main" noChangeAspect="1"/>
             </wp:cNvGraphicFramePr>
@@ -18298,13 +17730,13 @@
               <a:graphicData uri="http://schemas.openxmlformats.org/drawingml/2006/picture">
                 <pic:pic xmlns:pic="http://schemas.openxmlformats.org/drawingml/2006/picture">
                   <pic:nvPicPr>
-                    <pic:cNvPr id="0" name="Picture 15" descr="C:\Users\ossiel\AppData\Local\Microsoft\Windows\INetCache\Content.Word\Generar reporte de ingresosegresos.bmp"/>
+                    <pic:cNvPr id="0" name="Picture 15" descr="C:\Users\ossiel\AppData\Local\Microsoft\Windows\INetCache\Content.Word\Modificar datos del maestro.bmp"/>
                     <pic:cNvPicPr>
                       <a:picLocks noChangeAspect="1" noChangeArrowheads="1"/>
                     </pic:cNvPicPr>
                   </pic:nvPicPr>
                   <pic:blipFill>
-                    <a:blip r:embed="rId24">
+                    <a:blip r:embed="rId11">
                       <a:extLst>
                         <a:ext uri="{28A0092B-C50C-407E-A947-70E740481C1C}">
                           <a14:useLocalDpi xmlns:a14="http://schemas.microsoft.com/office/drawing/2010/main" val="0"/>
@@ -18319,7 +17751,300 @@
                   <pic:spPr bwMode="auto">
                     <a:xfrm>
                       <a:off x="0" y="0"/>
-                      <a:ext cx="5612130" cy="2316416"/>
+                      <a:ext cx="5612130" cy="3106085"/>
+                    </a:xfrm>
+                    <a:prstGeom prst="rect">
+                      <a:avLst/>
+                    </a:prstGeom>
+                    <a:noFill/>
+                    <a:ln>
+                      <a:noFill/>
+                    </a:ln>
+                  </pic:spPr>
+                </pic:pic>
+              </a:graphicData>
+            </a:graphic>
+          </wp:inline>
+        </w:drawing>
+      </w:r>
+    </w:p>
+    <w:p/>
+    <w:p>
+      <w:r>
+        <w:rPr>
+          <w:noProof/>
+        </w:rPr>
+        <w:lastRenderedPageBreak/>
+        <w:drawing>
+          <wp:inline distT="0" distB="0" distL="0" distR="0">
+            <wp:extent cx="5612130" cy="4674772"/>
+            <wp:effectExtent l="0" t="0" r="7620" b="0"/>
+            <wp:docPr id="36" name="Imagen 36" descr="C:\Users\ossiel\AppData\Local\Microsoft\Windows\INetCache\Content.Word\Dar de baja maestro.bmp"/>
+            <wp:cNvGraphicFramePr>
+              <a:graphicFrameLocks xmlns:a="http://schemas.openxmlformats.org/drawingml/2006/main" noChangeAspect="1"/>
+            </wp:cNvGraphicFramePr>
+            <a:graphic xmlns:a="http://schemas.openxmlformats.org/drawingml/2006/main">
+              <a:graphicData uri="http://schemas.openxmlformats.org/drawingml/2006/picture">
+                <pic:pic xmlns:pic="http://schemas.openxmlformats.org/drawingml/2006/picture">
+                  <pic:nvPicPr>
+                    <pic:cNvPr id="0" name="Picture 17" descr="C:\Users\ossiel\AppData\Local\Microsoft\Windows\INetCache\Content.Word\Dar de baja maestro.bmp"/>
+                    <pic:cNvPicPr>
+                      <a:picLocks noChangeAspect="1" noChangeArrowheads="1"/>
+                    </pic:cNvPicPr>
+                  </pic:nvPicPr>
+                  <pic:blipFill>
+                    <a:blip r:embed="rId12">
+                      <a:extLst>
+                        <a:ext uri="{28A0092B-C50C-407E-A947-70E740481C1C}">
+                          <a14:useLocalDpi xmlns:a14="http://schemas.microsoft.com/office/drawing/2010/main" val="0"/>
+                        </a:ext>
+                      </a:extLst>
+                    </a:blip>
+                    <a:srcRect/>
+                    <a:stretch>
+                      <a:fillRect/>
+                    </a:stretch>
+                  </pic:blipFill>
+                  <pic:spPr bwMode="auto">
+                    <a:xfrm>
+                      <a:off x="0" y="0"/>
+                      <a:ext cx="5612130" cy="4674772"/>
+                    </a:xfrm>
+                    <a:prstGeom prst="rect">
+                      <a:avLst/>
+                    </a:prstGeom>
+                    <a:noFill/>
+                    <a:ln>
+                      <a:noFill/>
+                    </a:ln>
+                  </pic:spPr>
+                </pic:pic>
+              </a:graphicData>
+            </a:graphic>
+          </wp:inline>
+        </w:drawing>
+      </w:r>
+    </w:p>
+    <w:p/>
+    <w:p>
+      <w:pPr>
+        <w:pStyle w:val="Ttulo2"/>
+      </w:pPr>
+      <w:r>
+        <w:lastRenderedPageBreak/>
+        <w:t>CU Clases</w:t>
+      </w:r>
+    </w:p>
+    <w:p>
+      <w:r>
+        <w:rPr>
+          <w:noProof/>
+        </w:rPr>
+        <w:drawing>
+          <wp:inline distT="0" distB="0" distL="0" distR="0">
+            <wp:extent cx="5612130" cy="5618031"/>
+            <wp:effectExtent l="0" t="0" r="7620" b="1905"/>
+            <wp:docPr id="37" name="Imagen 37" descr="C:\Users\ossiel\AppData\Local\Microsoft\Windows\INetCache\Content.Word\Crear clase.bmp"/>
+            <wp:cNvGraphicFramePr>
+              <a:graphicFrameLocks xmlns:a="http://schemas.openxmlformats.org/drawingml/2006/main" noChangeAspect="1"/>
+            </wp:cNvGraphicFramePr>
+            <a:graphic xmlns:a="http://schemas.openxmlformats.org/drawingml/2006/main">
+              <a:graphicData uri="http://schemas.openxmlformats.org/drawingml/2006/picture">
+                <pic:pic xmlns:pic="http://schemas.openxmlformats.org/drawingml/2006/picture">
+                  <pic:nvPicPr>
+                    <pic:cNvPr id="0" name="Picture 19" descr="C:\Users\ossiel\AppData\Local\Microsoft\Windows\INetCache\Content.Word\Crear clase.bmp"/>
+                    <pic:cNvPicPr>
+                      <a:picLocks noChangeAspect="1" noChangeArrowheads="1"/>
+                    </pic:cNvPicPr>
+                  </pic:nvPicPr>
+                  <pic:blipFill>
+                    <a:blip r:embed="rId13">
+                      <a:extLst>
+                        <a:ext uri="{28A0092B-C50C-407E-A947-70E740481C1C}">
+                          <a14:useLocalDpi xmlns:a14="http://schemas.microsoft.com/office/drawing/2010/main" val="0"/>
+                        </a:ext>
+                      </a:extLst>
+                    </a:blip>
+                    <a:srcRect/>
+                    <a:stretch>
+                      <a:fillRect/>
+                    </a:stretch>
+                  </pic:blipFill>
+                  <pic:spPr bwMode="auto">
+                    <a:xfrm>
+                      <a:off x="0" y="0"/>
+                      <a:ext cx="5612130" cy="5618031"/>
+                    </a:xfrm>
+                    <a:prstGeom prst="rect">
+                      <a:avLst/>
+                    </a:prstGeom>
+                    <a:noFill/>
+                    <a:ln>
+                      <a:noFill/>
+                    </a:ln>
+                  </pic:spPr>
+                </pic:pic>
+              </a:graphicData>
+            </a:graphic>
+          </wp:inline>
+        </w:drawing>
+      </w:r>
+    </w:p>
+    <w:p/>
+    <w:p>
+      <w:r>
+        <w:rPr>
+          <w:noProof/>
+        </w:rPr>
+        <w:lastRenderedPageBreak/>
+        <w:drawing>
+          <wp:inline distT="0" distB="0" distL="0" distR="0">
+            <wp:extent cx="5612130" cy="3807711"/>
+            <wp:effectExtent l="0" t="0" r="7620" b="2540"/>
+            <wp:docPr id="46" name="Imagen 46" descr="C:\Users\ossiel\AppData\Local\Microsoft\Windows\INetCache\Content.Word\Consultar clases.bmp"/>
+            <wp:cNvGraphicFramePr>
+              <a:graphicFrameLocks xmlns:a="http://schemas.openxmlformats.org/drawingml/2006/main" noChangeAspect="1"/>
+            </wp:cNvGraphicFramePr>
+            <a:graphic xmlns:a="http://schemas.openxmlformats.org/drawingml/2006/main">
+              <a:graphicData uri="http://schemas.openxmlformats.org/drawingml/2006/picture">
+                <pic:pic xmlns:pic="http://schemas.openxmlformats.org/drawingml/2006/picture">
+                  <pic:nvPicPr>
+                    <pic:cNvPr id="0" name="Picture 21" descr="C:\Users\ossiel\AppData\Local\Microsoft\Windows\INetCache\Content.Word\Consultar clases.bmp"/>
+                    <pic:cNvPicPr>
+                      <a:picLocks noChangeAspect="1" noChangeArrowheads="1"/>
+                    </pic:cNvPicPr>
+                  </pic:nvPicPr>
+                  <pic:blipFill>
+                    <a:blip r:embed="rId14">
+                      <a:extLst>
+                        <a:ext uri="{28A0092B-C50C-407E-A947-70E740481C1C}">
+                          <a14:useLocalDpi xmlns:a14="http://schemas.microsoft.com/office/drawing/2010/main" val="0"/>
+                        </a:ext>
+                      </a:extLst>
+                    </a:blip>
+                    <a:srcRect/>
+                    <a:stretch>
+                      <a:fillRect/>
+                    </a:stretch>
+                  </pic:blipFill>
+                  <pic:spPr bwMode="auto">
+                    <a:xfrm>
+                      <a:off x="0" y="0"/>
+                      <a:ext cx="5612130" cy="3807711"/>
+                    </a:xfrm>
+                    <a:prstGeom prst="rect">
+                      <a:avLst/>
+                    </a:prstGeom>
+                    <a:noFill/>
+                    <a:ln>
+                      <a:noFill/>
+                    </a:ln>
+                  </pic:spPr>
+                </pic:pic>
+              </a:graphicData>
+            </a:graphic>
+          </wp:inline>
+        </w:drawing>
+      </w:r>
+    </w:p>
+    <w:p/>
+    <w:p>
+      <w:r>
+        <w:rPr>
+          <w:noProof/>
+        </w:rPr>
+        <w:lastRenderedPageBreak/>
+        <w:drawing>
+          <wp:inline distT="0" distB="0" distL="0" distR="0">
+            <wp:extent cx="5612130" cy="5914580"/>
+            <wp:effectExtent l="0" t="0" r="7620" b="0"/>
+            <wp:docPr id="47" name="Imagen 47" descr="C:\Users\ossiel\AppData\Local\Microsoft\Windows\INetCache\Content.Word\Modificar clases.bmp"/>
+            <wp:cNvGraphicFramePr>
+              <a:graphicFrameLocks xmlns:a="http://schemas.openxmlformats.org/drawingml/2006/main" noChangeAspect="1"/>
+            </wp:cNvGraphicFramePr>
+            <a:graphic xmlns:a="http://schemas.openxmlformats.org/drawingml/2006/main">
+              <a:graphicData uri="http://schemas.openxmlformats.org/drawingml/2006/picture">
+                <pic:pic xmlns:pic="http://schemas.openxmlformats.org/drawingml/2006/picture">
+                  <pic:nvPicPr>
+                    <pic:cNvPr id="0" name="Picture 23" descr="C:\Users\ossiel\AppData\Local\Microsoft\Windows\INetCache\Content.Word\Modificar clases.bmp"/>
+                    <pic:cNvPicPr>
+                      <a:picLocks noChangeAspect="1" noChangeArrowheads="1"/>
+                    </pic:cNvPicPr>
+                  </pic:nvPicPr>
+                  <pic:blipFill>
+                    <a:blip r:embed="rId15">
+                      <a:extLst>
+                        <a:ext uri="{28A0092B-C50C-407E-A947-70E740481C1C}">
+                          <a14:useLocalDpi xmlns:a14="http://schemas.microsoft.com/office/drawing/2010/main" val="0"/>
+                        </a:ext>
+                      </a:extLst>
+                    </a:blip>
+                    <a:srcRect/>
+                    <a:stretch>
+                      <a:fillRect/>
+                    </a:stretch>
+                  </pic:blipFill>
+                  <pic:spPr bwMode="auto">
+                    <a:xfrm>
+                      <a:off x="0" y="0"/>
+                      <a:ext cx="5612130" cy="5914580"/>
+                    </a:xfrm>
+                    <a:prstGeom prst="rect">
+                      <a:avLst/>
+                    </a:prstGeom>
+                    <a:noFill/>
+                    <a:ln>
+                      <a:noFill/>
+                    </a:ln>
+                  </pic:spPr>
+                </pic:pic>
+              </a:graphicData>
+            </a:graphic>
+          </wp:inline>
+        </w:drawing>
+      </w:r>
+    </w:p>
+    <w:p/>
+    <w:p>
+      <w:r>
+        <w:rPr>
+          <w:noProof/>
+        </w:rPr>
+        <w:lastRenderedPageBreak/>
+        <w:drawing>
+          <wp:inline distT="0" distB="0" distL="0" distR="0">
+            <wp:extent cx="5612130" cy="4038262"/>
+            <wp:effectExtent l="0" t="0" r="7620" b="635"/>
+            <wp:docPr id="48" name="Imagen 48" descr="C:\Users\ossiel\AppData\Local\Microsoft\Windows\INetCache\Content.Word\Dar de baja clases.bmp"/>
+            <wp:cNvGraphicFramePr>
+              <a:graphicFrameLocks xmlns:a="http://schemas.openxmlformats.org/drawingml/2006/main" noChangeAspect="1"/>
+            </wp:cNvGraphicFramePr>
+            <a:graphic xmlns:a="http://schemas.openxmlformats.org/drawingml/2006/main">
+              <a:graphicData uri="http://schemas.openxmlformats.org/drawingml/2006/picture">
+                <pic:pic xmlns:pic="http://schemas.openxmlformats.org/drawingml/2006/picture">
+                  <pic:nvPicPr>
+                    <pic:cNvPr id="0" name="Picture 25" descr="C:\Users\ossiel\AppData\Local\Microsoft\Windows\INetCache\Content.Word\Dar de baja clases.bmp"/>
+                    <pic:cNvPicPr>
+                      <a:picLocks noChangeAspect="1" noChangeArrowheads="1"/>
+                    </pic:cNvPicPr>
+                  </pic:nvPicPr>
+                  <pic:blipFill>
+                    <a:blip r:embed="rId16">
+                      <a:extLst>
+                        <a:ext uri="{28A0092B-C50C-407E-A947-70E740481C1C}">
+                          <a14:useLocalDpi xmlns:a14="http://schemas.microsoft.com/office/drawing/2010/main" val="0"/>
+                        </a:ext>
+                      </a:extLst>
+                    </a:blip>
+                    <a:srcRect/>
+                    <a:stretch>
+                      <a:fillRect/>
+                    </a:stretch>
+                  </pic:blipFill>
+                  <pic:spPr bwMode="auto">
+                    <a:xfrm>
+                      <a:off x="0" y="0"/>
+                      <a:ext cx="5612130" cy="4038262"/>
                     </a:xfrm>
                     <a:prstGeom prst="rect">
                       <a:avLst/>
@@ -18348,6 +18073,513 @@
           <w:color w:val="auto"/>
         </w:rPr>
         <w:lastRenderedPageBreak/>
+        <w:t>Diagramas de Robustez 90%</w:t>
+      </w:r>
+    </w:p>
+    <w:p>
+      <w:pPr>
+        <w:pStyle w:val="Ttulo2"/>
+      </w:pPr>
+      <w:r>
+        <w:t>CU Promociones</w:t>
+      </w:r>
+    </w:p>
+    <w:p>
+      <w:r>
+        <w:rPr>
+          <w:noProof/>
+        </w:rPr>
+        <w:drawing>
+          <wp:inline distT="0" distB="0" distL="0" distR="0">
+            <wp:extent cx="5612130" cy="4813752"/>
+            <wp:effectExtent l="0" t="0" r="7620" b="6350"/>
+            <wp:docPr id="49" name="Imagen 49" descr="C:\Users\ossiel\AppData\Local\Microsoft\Windows\INetCache\Content.Word\CU10 - Crear promoción.bmp"/>
+            <wp:cNvGraphicFramePr>
+              <a:graphicFrameLocks xmlns:a="http://schemas.openxmlformats.org/drawingml/2006/main" noChangeAspect="1"/>
+            </wp:cNvGraphicFramePr>
+            <a:graphic xmlns:a="http://schemas.openxmlformats.org/drawingml/2006/main">
+              <a:graphicData uri="http://schemas.openxmlformats.org/drawingml/2006/picture">
+                <pic:pic xmlns:pic="http://schemas.openxmlformats.org/drawingml/2006/picture">
+                  <pic:nvPicPr>
+                    <pic:cNvPr id="0" name="Picture 27" descr="C:\Users\ossiel\AppData\Local\Microsoft\Windows\INetCache\Content.Word\CU10 - Crear promoción.bmp"/>
+                    <pic:cNvPicPr>
+                      <a:picLocks noChangeAspect="1" noChangeArrowheads="1"/>
+                    </pic:cNvPicPr>
+                  </pic:nvPicPr>
+                  <pic:blipFill>
+                    <a:blip r:embed="rId17">
+                      <a:extLst>
+                        <a:ext uri="{28A0092B-C50C-407E-A947-70E740481C1C}">
+                          <a14:useLocalDpi xmlns:a14="http://schemas.microsoft.com/office/drawing/2010/main" val="0"/>
+                        </a:ext>
+                      </a:extLst>
+                    </a:blip>
+                    <a:srcRect/>
+                    <a:stretch>
+                      <a:fillRect/>
+                    </a:stretch>
+                  </pic:blipFill>
+                  <pic:spPr bwMode="auto">
+                    <a:xfrm>
+                      <a:off x="0" y="0"/>
+                      <a:ext cx="5612130" cy="4813752"/>
+                    </a:xfrm>
+                    <a:prstGeom prst="rect">
+                      <a:avLst/>
+                    </a:prstGeom>
+                    <a:noFill/>
+                    <a:ln>
+                      <a:noFill/>
+                    </a:ln>
+                  </pic:spPr>
+                </pic:pic>
+              </a:graphicData>
+            </a:graphic>
+          </wp:inline>
+        </w:drawing>
+      </w:r>
+    </w:p>
+    <w:p/>
+    <w:p>
+      <w:r>
+        <w:rPr>
+          <w:noProof/>
+        </w:rPr>
+        <w:lastRenderedPageBreak/>
+        <w:drawing>
+          <wp:inline distT="0" distB="0" distL="0" distR="0">
+            <wp:extent cx="5612130" cy="3849006"/>
+            <wp:effectExtent l="0" t="0" r="7620" b="0"/>
+            <wp:docPr id="59" name="Imagen 59" descr="C:\Users\ossiel\AppData\Local\Microsoft\Windows\INetCache\Content.Word\CU11 - Consultar promociones.bmp"/>
+            <wp:cNvGraphicFramePr>
+              <a:graphicFrameLocks xmlns:a="http://schemas.openxmlformats.org/drawingml/2006/main" noChangeAspect="1"/>
+            </wp:cNvGraphicFramePr>
+            <a:graphic xmlns:a="http://schemas.openxmlformats.org/drawingml/2006/main">
+              <a:graphicData uri="http://schemas.openxmlformats.org/drawingml/2006/picture">
+                <pic:pic xmlns:pic="http://schemas.openxmlformats.org/drawingml/2006/picture">
+                  <pic:nvPicPr>
+                    <pic:cNvPr id="0" name="Picture 29" descr="C:\Users\ossiel\AppData\Local\Microsoft\Windows\INetCache\Content.Word\CU11 - Consultar promociones.bmp"/>
+                    <pic:cNvPicPr>
+                      <a:picLocks noChangeAspect="1" noChangeArrowheads="1"/>
+                    </pic:cNvPicPr>
+                  </pic:nvPicPr>
+                  <pic:blipFill>
+                    <a:blip r:embed="rId18">
+                      <a:extLst>
+                        <a:ext uri="{28A0092B-C50C-407E-A947-70E740481C1C}">
+                          <a14:useLocalDpi xmlns:a14="http://schemas.microsoft.com/office/drawing/2010/main" val="0"/>
+                        </a:ext>
+                      </a:extLst>
+                    </a:blip>
+                    <a:srcRect/>
+                    <a:stretch>
+                      <a:fillRect/>
+                    </a:stretch>
+                  </pic:blipFill>
+                  <pic:spPr bwMode="auto">
+                    <a:xfrm>
+                      <a:off x="0" y="0"/>
+                      <a:ext cx="5612130" cy="3849006"/>
+                    </a:xfrm>
+                    <a:prstGeom prst="rect">
+                      <a:avLst/>
+                    </a:prstGeom>
+                    <a:noFill/>
+                    <a:ln>
+                      <a:noFill/>
+                    </a:ln>
+                  </pic:spPr>
+                </pic:pic>
+              </a:graphicData>
+            </a:graphic>
+          </wp:inline>
+        </w:drawing>
+      </w:r>
+    </w:p>
+    <w:p/>
+    <w:p>
+      <w:r>
+        <w:rPr>
+          <w:noProof/>
+        </w:rPr>
+        <w:lastRenderedPageBreak/>
+        <w:drawing>
+          <wp:inline distT="0" distB="0" distL="0" distR="0">
+            <wp:extent cx="5612130" cy="5335872"/>
+            <wp:effectExtent l="0" t="0" r="7620" b="0"/>
+            <wp:docPr id="60" name="Imagen 60" descr="C:\Users\ossiel\AppData\Local\Microsoft\Windows\INetCache\Content.Word\CU12 - Modificar promoción.bmp"/>
+            <wp:cNvGraphicFramePr>
+              <a:graphicFrameLocks xmlns:a="http://schemas.openxmlformats.org/drawingml/2006/main" noChangeAspect="1"/>
+            </wp:cNvGraphicFramePr>
+            <a:graphic xmlns:a="http://schemas.openxmlformats.org/drawingml/2006/main">
+              <a:graphicData uri="http://schemas.openxmlformats.org/drawingml/2006/picture">
+                <pic:pic xmlns:pic="http://schemas.openxmlformats.org/drawingml/2006/picture">
+                  <pic:nvPicPr>
+                    <pic:cNvPr id="0" name="Picture 31" descr="C:\Users\ossiel\AppData\Local\Microsoft\Windows\INetCache\Content.Word\CU12 - Modificar promoción.bmp"/>
+                    <pic:cNvPicPr>
+                      <a:picLocks noChangeAspect="1" noChangeArrowheads="1"/>
+                    </pic:cNvPicPr>
+                  </pic:nvPicPr>
+                  <pic:blipFill>
+                    <a:blip r:embed="rId19">
+                      <a:extLst>
+                        <a:ext uri="{28A0092B-C50C-407E-A947-70E740481C1C}">
+                          <a14:useLocalDpi xmlns:a14="http://schemas.microsoft.com/office/drawing/2010/main" val="0"/>
+                        </a:ext>
+                      </a:extLst>
+                    </a:blip>
+                    <a:srcRect/>
+                    <a:stretch>
+                      <a:fillRect/>
+                    </a:stretch>
+                  </pic:blipFill>
+                  <pic:spPr bwMode="auto">
+                    <a:xfrm>
+                      <a:off x="0" y="0"/>
+                      <a:ext cx="5612130" cy="5335872"/>
+                    </a:xfrm>
+                    <a:prstGeom prst="rect">
+                      <a:avLst/>
+                    </a:prstGeom>
+                    <a:noFill/>
+                    <a:ln>
+                      <a:noFill/>
+                    </a:ln>
+                  </pic:spPr>
+                </pic:pic>
+              </a:graphicData>
+            </a:graphic>
+          </wp:inline>
+        </w:drawing>
+      </w:r>
+    </w:p>
+    <w:p/>
+    <w:p>
+      <w:r>
+        <w:rPr>
+          <w:noProof/>
+        </w:rPr>
+        <w:lastRenderedPageBreak/>
+        <w:drawing>
+          <wp:inline distT="0" distB="0" distL="0" distR="0">
+            <wp:extent cx="5612130" cy="4527088"/>
+            <wp:effectExtent l="0" t="0" r="7620" b="6985"/>
+            <wp:docPr id="61" name="Imagen 61" descr="C:\Users\ossiel\AppData\Local\Microsoft\Windows\INetCache\Content.Word\CU13 - Dar de baja promoción.bmp"/>
+            <wp:cNvGraphicFramePr>
+              <a:graphicFrameLocks xmlns:a="http://schemas.openxmlformats.org/drawingml/2006/main" noChangeAspect="1"/>
+            </wp:cNvGraphicFramePr>
+            <a:graphic xmlns:a="http://schemas.openxmlformats.org/drawingml/2006/main">
+              <a:graphicData uri="http://schemas.openxmlformats.org/drawingml/2006/picture">
+                <pic:pic xmlns:pic="http://schemas.openxmlformats.org/drawingml/2006/picture">
+                  <pic:nvPicPr>
+                    <pic:cNvPr id="0" name="Picture 33" descr="C:\Users\ossiel\AppData\Local\Microsoft\Windows\INetCache\Content.Word\CU13 - Dar de baja promoción.bmp"/>
+                    <pic:cNvPicPr>
+                      <a:picLocks noChangeAspect="1" noChangeArrowheads="1"/>
+                    </pic:cNvPicPr>
+                  </pic:nvPicPr>
+                  <pic:blipFill>
+                    <a:blip r:embed="rId20">
+                      <a:extLst>
+                        <a:ext uri="{28A0092B-C50C-407E-A947-70E740481C1C}">
+                          <a14:useLocalDpi xmlns:a14="http://schemas.microsoft.com/office/drawing/2010/main" val="0"/>
+                        </a:ext>
+                      </a:extLst>
+                    </a:blip>
+                    <a:srcRect/>
+                    <a:stretch>
+                      <a:fillRect/>
+                    </a:stretch>
+                  </pic:blipFill>
+                  <pic:spPr bwMode="auto">
+                    <a:xfrm>
+                      <a:off x="0" y="0"/>
+                      <a:ext cx="5612130" cy="4527088"/>
+                    </a:xfrm>
+                    <a:prstGeom prst="rect">
+                      <a:avLst/>
+                    </a:prstGeom>
+                    <a:noFill/>
+                    <a:ln>
+                      <a:noFill/>
+                    </a:ln>
+                  </pic:spPr>
+                </pic:pic>
+              </a:graphicData>
+            </a:graphic>
+          </wp:inline>
+        </w:drawing>
+      </w:r>
+    </w:p>
+    <w:p/>
+    <w:p>
+      <w:pPr>
+        <w:pStyle w:val="Ttulo2"/>
+      </w:pPr>
+      <w:r>
+        <w:lastRenderedPageBreak/>
+        <w:t xml:space="preserve">CU </w:t>
+      </w:r>
+      <w:r>
+        <w:t>Registrar pago inscripción</w:t>
+      </w:r>
+    </w:p>
+    <w:p>
+      <w:r>
+        <w:rPr>
+          <w:noProof/>
+        </w:rPr>
+        <w:drawing>
+          <wp:inline distT="0" distB="0" distL="0" distR="0">
+            <wp:extent cx="5612130" cy="4253235"/>
+            <wp:effectExtent l="0" t="0" r="7620" b="0"/>
+            <wp:docPr id="62" name="Imagen 62" descr="C:\Users\ossiel\AppData\Local\Microsoft\Windows\INetCache\Content.Word\Registrar pago de inscripcion.bmp"/>
+            <wp:cNvGraphicFramePr>
+              <a:graphicFrameLocks xmlns:a="http://schemas.openxmlformats.org/drawingml/2006/main" noChangeAspect="1"/>
+            </wp:cNvGraphicFramePr>
+            <a:graphic xmlns:a="http://schemas.openxmlformats.org/drawingml/2006/main">
+              <a:graphicData uri="http://schemas.openxmlformats.org/drawingml/2006/picture">
+                <pic:pic xmlns:pic="http://schemas.openxmlformats.org/drawingml/2006/picture">
+                  <pic:nvPicPr>
+                    <pic:cNvPr id="0" name="Picture 35" descr="C:\Users\ossiel\AppData\Local\Microsoft\Windows\INetCache\Content.Word\Registrar pago de inscripcion.bmp"/>
+                    <pic:cNvPicPr>
+                      <a:picLocks noChangeAspect="1" noChangeArrowheads="1"/>
+                    </pic:cNvPicPr>
+                  </pic:nvPicPr>
+                  <pic:blipFill>
+                    <a:blip r:embed="rId21">
+                      <a:extLst>
+                        <a:ext uri="{28A0092B-C50C-407E-A947-70E740481C1C}">
+                          <a14:useLocalDpi xmlns:a14="http://schemas.microsoft.com/office/drawing/2010/main" val="0"/>
+                        </a:ext>
+                      </a:extLst>
+                    </a:blip>
+                    <a:srcRect/>
+                    <a:stretch>
+                      <a:fillRect/>
+                    </a:stretch>
+                  </pic:blipFill>
+                  <pic:spPr bwMode="auto">
+                    <a:xfrm>
+                      <a:off x="0" y="0"/>
+                      <a:ext cx="5612130" cy="4253235"/>
+                    </a:xfrm>
+                    <a:prstGeom prst="rect">
+                      <a:avLst/>
+                    </a:prstGeom>
+                    <a:noFill/>
+                    <a:ln>
+                      <a:noFill/>
+                    </a:ln>
+                  </pic:spPr>
+                </pic:pic>
+              </a:graphicData>
+            </a:graphic>
+          </wp:inline>
+        </w:drawing>
+      </w:r>
+    </w:p>
+    <w:p>
+      <w:pPr>
+        <w:pStyle w:val="Ttulo2"/>
+      </w:pPr>
+      <w:r>
+        <w:lastRenderedPageBreak/>
+        <w:t>CU Registrar pago mensualidad</w:t>
+      </w:r>
+    </w:p>
+    <w:p>
+      <w:r>
+        <w:rPr>
+          <w:noProof/>
+        </w:rPr>
+        <w:drawing>
+          <wp:inline distT="0" distB="0" distL="0" distR="0">
+            <wp:extent cx="5612130" cy="3927266"/>
+            <wp:effectExtent l="0" t="0" r="7620" b="0"/>
+            <wp:docPr id="63" name="Imagen 63" descr="C:\Users\ossiel\AppData\Local\Microsoft\Windows\INetCache\Content.Word\Registrar pago de mensualidad.bmp"/>
+            <wp:cNvGraphicFramePr>
+              <a:graphicFrameLocks xmlns:a="http://schemas.openxmlformats.org/drawingml/2006/main" noChangeAspect="1"/>
+            </wp:cNvGraphicFramePr>
+            <a:graphic xmlns:a="http://schemas.openxmlformats.org/drawingml/2006/main">
+              <a:graphicData uri="http://schemas.openxmlformats.org/drawingml/2006/picture">
+                <pic:pic xmlns:pic="http://schemas.openxmlformats.org/drawingml/2006/picture">
+                  <pic:nvPicPr>
+                    <pic:cNvPr id="0" name="Picture 37" descr="C:\Users\ossiel\AppData\Local\Microsoft\Windows\INetCache\Content.Word\Registrar pago de mensualidad.bmp"/>
+                    <pic:cNvPicPr>
+                      <a:picLocks noChangeAspect="1" noChangeArrowheads="1"/>
+                    </pic:cNvPicPr>
+                  </pic:nvPicPr>
+                  <pic:blipFill>
+                    <a:blip r:embed="rId22">
+                      <a:extLst>
+                        <a:ext uri="{28A0092B-C50C-407E-A947-70E740481C1C}">
+                          <a14:useLocalDpi xmlns:a14="http://schemas.microsoft.com/office/drawing/2010/main" val="0"/>
+                        </a:ext>
+                      </a:extLst>
+                    </a:blip>
+                    <a:srcRect/>
+                    <a:stretch>
+                      <a:fillRect/>
+                    </a:stretch>
+                  </pic:blipFill>
+                  <pic:spPr bwMode="auto">
+                    <a:xfrm>
+                      <a:off x="0" y="0"/>
+                      <a:ext cx="5612130" cy="3927266"/>
+                    </a:xfrm>
+                    <a:prstGeom prst="rect">
+                      <a:avLst/>
+                    </a:prstGeom>
+                    <a:noFill/>
+                    <a:ln>
+                      <a:noFill/>
+                    </a:ln>
+                  </pic:spPr>
+                </pic:pic>
+              </a:graphicData>
+            </a:graphic>
+          </wp:inline>
+        </w:drawing>
+      </w:r>
+    </w:p>
+    <w:p>
+      <w:pPr>
+        <w:pStyle w:val="Ttulo2"/>
+      </w:pPr>
+      <w:r>
+        <w:t xml:space="preserve">CU Registrar asistencia </w:t>
+      </w:r>
+    </w:p>
+    <w:p>
+      <w:r>
+        <w:rPr>
+          <w:noProof/>
+        </w:rPr>
+        <w:drawing>
+          <wp:inline distT="0" distB="0" distL="0" distR="0">
+            <wp:extent cx="5612130" cy="2484841"/>
+            <wp:effectExtent l="0" t="0" r="7620" b="0"/>
+            <wp:docPr id="64" name="Imagen 64" descr="C:\Users\ossiel\AppData\Local\Microsoft\Windows\INetCache\Content.Word\Registrar asistencia de los alumnos.bmp"/>
+            <wp:cNvGraphicFramePr>
+              <a:graphicFrameLocks xmlns:a="http://schemas.openxmlformats.org/drawingml/2006/main" noChangeAspect="1"/>
+            </wp:cNvGraphicFramePr>
+            <a:graphic xmlns:a="http://schemas.openxmlformats.org/drawingml/2006/main">
+              <a:graphicData uri="http://schemas.openxmlformats.org/drawingml/2006/picture">
+                <pic:pic xmlns:pic="http://schemas.openxmlformats.org/drawingml/2006/picture">
+                  <pic:nvPicPr>
+                    <pic:cNvPr id="0" name="Picture 39" descr="C:\Users\ossiel\AppData\Local\Microsoft\Windows\INetCache\Content.Word\Registrar asistencia de los alumnos.bmp"/>
+                    <pic:cNvPicPr>
+                      <a:picLocks noChangeAspect="1" noChangeArrowheads="1"/>
+                    </pic:cNvPicPr>
+                  </pic:nvPicPr>
+                  <pic:blipFill>
+                    <a:blip r:embed="rId23">
+                      <a:extLst>
+                        <a:ext uri="{28A0092B-C50C-407E-A947-70E740481C1C}">
+                          <a14:useLocalDpi xmlns:a14="http://schemas.microsoft.com/office/drawing/2010/main" val="0"/>
+                        </a:ext>
+                      </a:extLst>
+                    </a:blip>
+                    <a:srcRect/>
+                    <a:stretch>
+                      <a:fillRect/>
+                    </a:stretch>
+                  </pic:blipFill>
+                  <pic:spPr bwMode="auto">
+                    <a:xfrm>
+                      <a:off x="0" y="0"/>
+                      <a:ext cx="5612130" cy="2484841"/>
+                    </a:xfrm>
+                    <a:prstGeom prst="rect">
+                      <a:avLst/>
+                    </a:prstGeom>
+                    <a:noFill/>
+                    <a:ln>
+                      <a:noFill/>
+                    </a:ln>
+                  </pic:spPr>
+                </pic:pic>
+              </a:graphicData>
+            </a:graphic>
+          </wp:inline>
+        </w:drawing>
+      </w:r>
+    </w:p>
+    <w:p>
+      <w:pPr>
+        <w:pStyle w:val="Ttulo2"/>
+      </w:pPr>
+      <w:r>
+        <w:lastRenderedPageBreak/>
+        <w:t>CU Generar Reporte de Ingresos/Egresos</w:t>
+      </w:r>
+    </w:p>
+    <w:p>
+      <w:r>
+        <w:rPr>
+          <w:noProof/>
+        </w:rPr>
+        <w:drawing>
+          <wp:inline distT="0" distB="0" distL="0" distR="0">
+            <wp:extent cx="5612130" cy="3289869"/>
+            <wp:effectExtent l="0" t="0" r="7620" b="6350"/>
+            <wp:docPr id="65" name="Imagen 65" descr="C:\Users\ossiel\AppData\Local\Microsoft\Windows\INetCache\Content.Word\Generar reporte de ingresosegresos.bmp"/>
+            <wp:cNvGraphicFramePr>
+              <a:graphicFrameLocks xmlns:a="http://schemas.openxmlformats.org/drawingml/2006/main" noChangeAspect="1"/>
+            </wp:cNvGraphicFramePr>
+            <a:graphic xmlns:a="http://schemas.openxmlformats.org/drawingml/2006/main">
+              <a:graphicData uri="http://schemas.openxmlformats.org/drawingml/2006/picture">
+                <pic:pic xmlns:pic="http://schemas.openxmlformats.org/drawingml/2006/picture">
+                  <pic:nvPicPr>
+                    <pic:cNvPr id="0" name="Picture 41" descr="C:\Users\ossiel\AppData\Local\Microsoft\Windows\INetCache\Content.Word\Generar reporte de ingresosegresos.bmp"/>
+                    <pic:cNvPicPr>
+                      <a:picLocks noChangeAspect="1" noChangeArrowheads="1"/>
+                    </pic:cNvPicPr>
+                  </pic:nvPicPr>
+                  <pic:blipFill>
+                    <a:blip r:embed="rId24">
+                      <a:extLst>
+                        <a:ext uri="{28A0092B-C50C-407E-A947-70E740481C1C}">
+                          <a14:useLocalDpi xmlns:a14="http://schemas.microsoft.com/office/drawing/2010/main" val="0"/>
+                        </a:ext>
+                      </a:extLst>
+                    </a:blip>
+                    <a:srcRect/>
+                    <a:stretch>
+                      <a:fillRect/>
+                    </a:stretch>
+                  </pic:blipFill>
+                  <pic:spPr bwMode="auto">
+                    <a:xfrm>
+                      <a:off x="0" y="0"/>
+                      <a:ext cx="5612130" cy="3289869"/>
+                    </a:xfrm>
+                    <a:prstGeom prst="rect">
+                      <a:avLst/>
+                    </a:prstGeom>
+                    <a:noFill/>
+                    <a:ln>
+                      <a:noFill/>
+                    </a:ln>
+                  </pic:spPr>
+                </pic:pic>
+              </a:graphicData>
+            </a:graphic>
+          </wp:inline>
+        </w:drawing>
+      </w:r>
+    </w:p>
+    <w:p>
+      <w:pPr>
+        <w:pStyle w:val="Ttulo1"/>
+        <w:rPr>
+          <w:color w:val="auto"/>
+        </w:rPr>
+      </w:pPr>
+      <w:r>
+        <w:rPr>
+          <w:color w:val="auto"/>
+        </w:rPr>
         <w:t>Modelo de Dominio</w:t>
       </w:r>
     </w:p>
@@ -18420,7 +18652,6 @@
         <w:rPr>
           <w:noProof/>
         </w:rPr>
-        <w:lastRenderedPageBreak/>
         <w:drawing>
           <wp:inline distT="0" distB="0" distL="0" distR="0">
             <wp:extent cx="5612130" cy="3139440"/>
@@ -18484,19 +18715,31 @@
         </w:rPr>
         <w:t xml:space="preserve"> 40%</w:t>
       </w:r>
-      <w:bookmarkStart w:id="0" w:name="_GoBack"/>
-      <w:bookmarkEnd w:id="0"/>
     </w:p>
     <w:p>
+      <w:pPr>
+        <w:pStyle w:val="Ttulo2"/>
+      </w:pPr>
+      <w:r>
+        <w:t>CU Alumnos</w:t>
+      </w:r>
+    </w:p>
+    <w:p>
+      <w:pPr>
+        <w:rPr>
+          <w:noProof/>
+        </w:rPr>
+      </w:pPr>
       <w:r>
         <w:rPr>
           <w:noProof/>
         </w:rPr>
+        <w:lastRenderedPageBreak/>
         <w:drawing>
           <wp:inline distT="0" distB="0" distL="0" distR="0">
-            <wp:extent cx="5612130" cy="3988435"/>
+            <wp:extent cx="5612130" cy="3988542"/>
             <wp:effectExtent l="0" t="0" r="7620" b="0"/>
-            <wp:docPr id="50" name="Imagen 50"/>
+            <wp:docPr id="33" name="Imagen 33"/>
             <wp:cNvGraphicFramePr>
               <a:graphicFrameLocks xmlns:a="http://schemas.openxmlformats.org/drawingml/2006/main" noChangeAspect="1"/>
             </wp:cNvGraphicFramePr>
@@ -18504,8 +18747,10 @@
               <a:graphicData uri="http://schemas.openxmlformats.org/drawingml/2006/picture">
                 <pic:pic xmlns:pic="http://schemas.openxmlformats.org/drawingml/2006/picture">
                   <pic:nvPicPr>
-                    <pic:cNvPr id="50" name="Consultar Alumnos.png"/>
-                    <pic:cNvPicPr/>
+                    <pic:cNvPr id="0" name="Picture 12"/>
+                    <pic:cNvPicPr>
+                      <a:picLocks noChangeAspect="1" noChangeArrowheads="1"/>
+                    </pic:cNvPicPr>
                   </pic:nvPicPr>
                   <pic:blipFill>
                     <a:blip r:embed="rId27">
@@ -18515,18 +18760,23 @@
                         </a:ext>
                       </a:extLst>
                     </a:blip>
+                    <a:srcRect/>
                     <a:stretch>
                       <a:fillRect/>
                     </a:stretch>
                   </pic:blipFill>
-                  <pic:spPr>
+                  <pic:spPr bwMode="auto">
                     <a:xfrm>
                       <a:off x="0" y="0"/>
-                      <a:ext cx="5612130" cy="3988435"/>
+                      <a:ext cx="5612130" cy="3988542"/>
                     </a:xfrm>
                     <a:prstGeom prst="rect">
                       <a:avLst/>
                     </a:prstGeom>
+                    <a:noFill/>
+                    <a:ln>
+                      <a:noFill/>
+                    </a:ln>
                   </pic:spPr>
                 </pic:pic>
               </a:graphicData>
@@ -18540,9 +18790,9 @@
         </w:rPr>
         <w:drawing>
           <wp:inline distT="0" distB="0" distL="0" distR="0">
-            <wp:extent cx="5612130" cy="3851275"/>
+            <wp:extent cx="5612130" cy="3851462"/>
             <wp:effectExtent l="0" t="0" r="7620" b="0"/>
-            <wp:docPr id="51" name="Imagen 51"/>
+            <wp:docPr id="34" name="Imagen 34"/>
             <wp:cNvGraphicFramePr>
               <a:graphicFrameLocks xmlns:a="http://schemas.openxmlformats.org/drawingml/2006/main" noChangeAspect="1"/>
             </wp:cNvGraphicFramePr>
@@ -18550,8 +18800,10 @@
               <a:graphicData uri="http://schemas.openxmlformats.org/drawingml/2006/picture">
                 <pic:pic xmlns:pic="http://schemas.openxmlformats.org/drawingml/2006/picture">
                   <pic:nvPicPr>
-                    <pic:cNvPr id="51" name="Dar de Baja Alumno.png"/>
-                    <pic:cNvPicPr/>
+                    <pic:cNvPr id="0" name="Picture 13"/>
+                    <pic:cNvPicPr>
+                      <a:picLocks noChangeAspect="1" noChangeArrowheads="1"/>
+                    </pic:cNvPicPr>
                   </pic:nvPicPr>
                   <pic:blipFill>
                     <a:blip r:embed="rId28">
@@ -18561,18 +18813,23 @@
                         </a:ext>
                       </a:extLst>
                     </a:blip>
+                    <a:srcRect/>
                     <a:stretch>
                       <a:fillRect/>
                     </a:stretch>
                   </pic:blipFill>
-                  <pic:spPr>
+                  <pic:spPr bwMode="auto">
                     <a:xfrm>
                       <a:off x="0" y="0"/>
-                      <a:ext cx="5612130" cy="3851275"/>
+                      <a:ext cx="5612130" cy="3851462"/>
                     </a:xfrm>
                     <a:prstGeom prst="rect">
                       <a:avLst/>
                     </a:prstGeom>
+                    <a:noFill/>
+                    <a:ln>
+                      <a:noFill/>
+                    </a:ln>
                   </pic:spPr>
                 </pic:pic>
               </a:graphicData>
@@ -18587,9 +18844,9 @@
         <w:lastRenderedPageBreak/>
         <w:drawing>
           <wp:inline distT="0" distB="0" distL="0" distR="0">
-            <wp:extent cx="5612130" cy="3232150"/>
-            <wp:effectExtent l="0" t="0" r="7620" b="6350"/>
-            <wp:docPr id="52" name="Imagen 52"/>
+            <wp:extent cx="5612130" cy="5745400"/>
+            <wp:effectExtent l="0" t="0" r="7620" b="8255"/>
+            <wp:docPr id="39" name="Imagen 39"/>
             <wp:cNvGraphicFramePr>
               <a:graphicFrameLocks xmlns:a="http://schemas.openxmlformats.org/drawingml/2006/main" noChangeAspect="1"/>
             </wp:cNvGraphicFramePr>
@@ -18597,8 +18854,10 @@
               <a:graphicData uri="http://schemas.openxmlformats.org/drawingml/2006/picture">
                 <pic:pic xmlns:pic="http://schemas.openxmlformats.org/drawingml/2006/picture">
                   <pic:nvPicPr>
-                    <pic:cNvPr id="52" name="Inscribir Alumno.png"/>
-                    <pic:cNvPicPr/>
+                    <pic:cNvPr id="0" name="Picture 15"/>
+                    <pic:cNvPicPr>
+                      <a:picLocks noChangeAspect="1" noChangeArrowheads="1"/>
+                    </pic:cNvPicPr>
                   </pic:nvPicPr>
                   <pic:blipFill>
                     <a:blip r:embed="rId29">
@@ -18608,18 +18867,23 @@
                         </a:ext>
                       </a:extLst>
                     </a:blip>
+                    <a:srcRect/>
                     <a:stretch>
                       <a:fillRect/>
                     </a:stretch>
                   </pic:blipFill>
-                  <pic:spPr>
+                  <pic:spPr bwMode="auto">
                     <a:xfrm>
                       <a:off x="0" y="0"/>
-                      <a:ext cx="5612130" cy="3232150"/>
+                      <a:ext cx="5612130" cy="5745400"/>
                     </a:xfrm>
                     <a:prstGeom prst="rect">
                       <a:avLst/>
                     </a:prstGeom>
+                    <a:noFill/>
+                    <a:ln>
+                      <a:noFill/>
+                    </a:ln>
                   </pic:spPr>
                 </pic:pic>
               </a:graphicData>
@@ -18634,9 +18898,9 @@
         <w:lastRenderedPageBreak/>
         <w:drawing>
           <wp:inline distT="0" distB="0" distL="0" distR="0">
-            <wp:extent cx="5612130" cy="5745480"/>
-            <wp:effectExtent l="0" t="0" r="7620" b="7620"/>
-            <wp:docPr id="53" name="Imagen 53"/>
+            <wp:extent cx="5612130" cy="3254591"/>
+            <wp:effectExtent l="0" t="0" r="7620" b="3175"/>
+            <wp:docPr id="38" name="Imagen 38"/>
             <wp:cNvGraphicFramePr>
               <a:graphicFrameLocks xmlns:a="http://schemas.openxmlformats.org/drawingml/2006/main" noChangeAspect="1"/>
             </wp:cNvGraphicFramePr>
@@ -18644,8 +18908,10 @@
               <a:graphicData uri="http://schemas.openxmlformats.org/drawingml/2006/picture">
                 <pic:pic xmlns:pic="http://schemas.openxmlformats.org/drawingml/2006/picture">
                   <pic:nvPicPr>
-                    <pic:cNvPr id="53" name="Modificar Datos del Alumno.png"/>
-                    <pic:cNvPicPr/>
+                    <pic:cNvPr id="0" name="Picture 14"/>
+                    <pic:cNvPicPr>
+                      <a:picLocks noChangeAspect="1" noChangeArrowheads="1"/>
+                    </pic:cNvPicPr>
                   </pic:nvPicPr>
                   <pic:blipFill>
                     <a:blip r:embed="rId30">
@@ -18655,18 +18921,23 @@
                         </a:ext>
                       </a:extLst>
                     </a:blip>
+                    <a:srcRect/>
                     <a:stretch>
                       <a:fillRect/>
                     </a:stretch>
                   </pic:blipFill>
-                  <pic:spPr>
+                  <pic:spPr bwMode="auto">
                     <a:xfrm>
                       <a:off x="0" y="0"/>
-                      <a:ext cx="5612130" cy="5745480"/>
+                      <a:ext cx="5612130" cy="3254591"/>
                     </a:xfrm>
                     <a:prstGeom prst="rect">
                       <a:avLst/>
                     </a:prstGeom>
+                    <a:noFill/>
+                    <a:ln>
+                      <a:noFill/>
+                    </a:ln>
                   </pic:spPr>
                 </pic:pic>
               </a:graphicData>
@@ -18681,9 +18952,9 @@
         <w:lastRenderedPageBreak/>
         <w:drawing>
           <wp:inline distT="0" distB="0" distL="0" distR="0">
-            <wp:extent cx="5612130" cy="3684270"/>
-            <wp:effectExtent l="0" t="0" r="7620" b="0"/>
-            <wp:docPr id="54" name="Imagen 54"/>
+            <wp:extent cx="5612130" cy="5745400"/>
+            <wp:effectExtent l="0" t="0" r="7620" b="8255"/>
+            <wp:docPr id="40" name="Imagen 40"/>
             <wp:cNvGraphicFramePr>
               <a:graphicFrameLocks xmlns:a="http://schemas.openxmlformats.org/drawingml/2006/main" noChangeAspect="1"/>
             </wp:cNvGraphicFramePr>
@@ -18691,455 +18962,13 @@
               <a:graphicData uri="http://schemas.openxmlformats.org/drawingml/2006/picture">
                 <pic:pic xmlns:pic="http://schemas.openxmlformats.org/drawingml/2006/picture">
                   <pic:nvPicPr>
-                    <pic:cNvPr id="54" name="Reinscribir Alumno.png"/>
-                    <pic:cNvPicPr/>
-                  </pic:nvPicPr>
-                  <pic:blipFill>
-                    <a:blip r:embed="rId31">
-                      <a:extLst>
-                        <a:ext uri="{28A0092B-C50C-407E-A947-70E740481C1C}">
-                          <a14:useLocalDpi xmlns:a14="http://schemas.microsoft.com/office/drawing/2010/main" val="0"/>
-                        </a:ext>
-                      </a:extLst>
-                    </a:blip>
-                    <a:stretch>
-                      <a:fillRect/>
-                    </a:stretch>
-                  </pic:blipFill>
-                  <pic:spPr>
-                    <a:xfrm>
-                      <a:off x="0" y="0"/>
-                      <a:ext cx="5612130" cy="3684270"/>
-                    </a:xfrm>
-                    <a:prstGeom prst="rect">
-                      <a:avLst/>
-                    </a:prstGeom>
-                  </pic:spPr>
-                </pic:pic>
-              </a:graphicData>
-            </a:graphic>
-          </wp:inline>
-        </w:drawing>
-      </w:r>
-    </w:p>
-    <w:p>
-      <w:r>
-        <w:rPr>
-          <w:noProof/>
-        </w:rPr>
-        <w:lastRenderedPageBreak/>
-        <w:drawing>
-          <wp:inline distT="0" distB="0" distL="0" distR="0">
-            <wp:extent cx="5612130" cy="3988435"/>
-            <wp:effectExtent l="0" t="0" r="7620" b="0"/>
-            <wp:docPr id="55" name="Imagen 55"/>
-            <wp:cNvGraphicFramePr>
-              <a:graphicFrameLocks xmlns:a="http://schemas.openxmlformats.org/drawingml/2006/main" noChangeAspect="1"/>
-            </wp:cNvGraphicFramePr>
-            <a:graphic xmlns:a="http://schemas.openxmlformats.org/drawingml/2006/main">
-              <a:graphicData uri="http://schemas.openxmlformats.org/drawingml/2006/picture">
-                <pic:pic xmlns:pic="http://schemas.openxmlformats.org/drawingml/2006/picture">
-                  <pic:nvPicPr>
-                    <pic:cNvPr id="55" name="Consultar Clases.png"/>
-                    <pic:cNvPicPr/>
-                  </pic:nvPicPr>
-                  <pic:blipFill>
-                    <a:blip r:embed="rId32">
-                      <a:extLst>
-                        <a:ext uri="{28A0092B-C50C-407E-A947-70E740481C1C}">
-                          <a14:useLocalDpi xmlns:a14="http://schemas.microsoft.com/office/drawing/2010/main" val="0"/>
-                        </a:ext>
-                      </a:extLst>
-                    </a:blip>
-                    <a:stretch>
-                      <a:fillRect/>
-                    </a:stretch>
-                  </pic:blipFill>
-                  <pic:spPr>
-                    <a:xfrm>
-                      <a:off x="0" y="0"/>
-                      <a:ext cx="5612130" cy="3988435"/>
-                    </a:xfrm>
-                    <a:prstGeom prst="rect">
-                      <a:avLst/>
-                    </a:prstGeom>
-                  </pic:spPr>
-                </pic:pic>
-              </a:graphicData>
-            </a:graphic>
-          </wp:inline>
-        </w:drawing>
-      </w:r>
-      <w:r>
-        <w:rPr>
-          <w:noProof/>
-        </w:rPr>
-        <w:drawing>
-          <wp:inline distT="0" distB="0" distL="0" distR="0">
-            <wp:extent cx="5612130" cy="3232150"/>
-            <wp:effectExtent l="0" t="0" r="7620" b="6350"/>
-            <wp:docPr id="56" name="Imagen 56"/>
-            <wp:cNvGraphicFramePr>
-              <a:graphicFrameLocks xmlns:a="http://schemas.openxmlformats.org/drawingml/2006/main" noChangeAspect="1"/>
-            </wp:cNvGraphicFramePr>
-            <a:graphic xmlns:a="http://schemas.openxmlformats.org/drawingml/2006/main">
-              <a:graphicData uri="http://schemas.openxmlformats.org/drawingml/2006/picture">
-                <pic:pic xmlns:pic="http://schemas.openxmlformats.org/drawingml/2006/picture">
-                  <pic:nvPicPr>
-                    <pic:cNvPr id="56" name="Crear Clase.png"/>
-                    <pic:cNvPicPr/>
-                  </pic:nvPicPr>
-                  <pic:blipFill>
-                    <a:blip r:embed="rId33">
-                      <a:extLst>
-                        <a:ext uri="{28A0092B-C50C-407E-A947-70E740481C1C}">
-                          <a14:useLocalDpi xmlns:a14="http://schemas.microsoft.com/office/drawing/2010/main" val="0"/>
-                        </a:ext>
-                      </a:extLst>
-                    </a:blip>
-                    <a:stretch>
-                      <a:fillRect/>
-                    </a:stretch>
-                  </pic:blipFill>
-                  <pic:spPr>
-                    <a:xfrm>
-                      <a:off x="0" y="0"/>
-                      <a:ext cx="5612130" cy="3232150"/>
-                    </a:xfrm>
-                    <a:prstGeom prst="rect">
-                      <a:avLst/>
-                    </a:prstGeom>
-                  </pic:spPr>
-                </pic:pic>
-              </a:graphicData>
-            </a:graphic>
-          </wp:inline>
-        </w:drawing>
-      </w:r>
-      <w:r>
-        <w:rPr>
-          <w:noProof/>
-        </w:rPr>
-        <w:lastRenderedPageBreak/>
-        <w:drawing>
-          <wp:inline distT="0" distB="0" distL="0" distR="0">
-            <wp:extent cx="5612130" cy="3851275"/>
-            <wp:effectExtent l="0" t="0" r="7620" b="0"/>
-            <wp:docPr id="57" name="Imagen 57"/>
-            <wp:cNvGraphicFramePr>
-              <a:graphicFrameLocks xmlns:a="http://schemas.openxmlformats.org/drawingml/2006/main" noChangeAspect="1"/>
-            </wp:cNvGraphicFramePr>
-            <a:graphic xmlns:a="http://schemas.openxmlformats.org/drawingml/2006/main">
-              <a:graphicData uri="http://schemas.openxmlformats.org/drawingml/2006/picture">
-                <pic:pic xmlns:pic="http://schemas.openxmlformats.org/drawingml/2006/picture">
-                  <pic:nvPicPr>
-                    <pic:cNvPr id="57" name="Dar de Baja Clase.png"/>
-                    <pic:cNvPicPr/>
-                  </pic:nvPicPr>
-                  <pic:blipFill>
-                    <a:blip r:embed="rId34">
-                      <a:extLst>
-                        <a:ext uri="{28A0092B-C50C-407E-A947-70E740481C1C}">
-                          <a14:useLocalDpi xmlns:a14="http://schemas.microsoft.com/office/drawing/2010/main" val="0"/>
-                        </a:ext>
-                      </a:extLst>
-                    </a:blip>
-                    <a:stretch>
-                      <a:fillRect/>
-                    </a:stretch>
-                  </pic:blipFill>
-                  <pic:spPr>
-                    <a:xfrm>
-                      <a:off x="0" y="0"/>
-                      <a:ext cx="5612130" cy="3851275"/>
-                    </a:xfrm>
-                    <a:prstGeom prst="rect">
-                      <a:avLst/>
-                    </a:prstGeom>
-                  </pic:spPr>
-                </pic:pic>
-              </a:graphicData>
-            </a:graphic>
-          </wp:inline>
-        </w:drawing>
-      </w:r>
-      <w:r>
-        <w:rPr>
-          <w:noProof/>
-        </w:rPr>
-        <w:lastRenderedPageBreak/>
-        <w:drawing>
-          <wp:inline distT="0" distB="0" distL="0" distR="0">
-            <wp:extent cx="5612130" cy="5745480"/>
-            <wp:effectExtent l="0" t="0" r="7620" b="7620"/>
-            <wp:docPr id="58" name="Imagen 58"/>
-            <wp:cNvGraphicFramePr>
-              <a:graphicFrameLocks xmlns:a="http://schemas.openxmlformats.org/drawingml/2006/main" noChangeAspect="1"/>
-            </wp:cNvGraphicFramePr>
-            <a:graphic xmlns:a="http://schemas.openxmlformats.org/drawingml/2006/main">
-              <a:graphicData uri="http://schemas.openxmlformats.org/drawingml/2006/picture">
-                <pic:pic xmlns:pic="http://schemas.openxmlformats.org/drawingml/2006/picture">
-                  <pic:nvPicPr>
-                    <pic:cNvPr id="58" name="Modificar Clase.png"/>
-                    <pic:cNvPicPr/>
-                  </pic:nvPicPr>
-                  <pic:blipFill>
-                    <a:blip r:embed="rId35">
-                      <a:extLst>
-                        <a:ext uri="{28A0092B-C50C-407E-A947-70E740481C1C}">
-                          <a14:useLocalDpi xmlns:a14="http://schemas.microsoft.com/office/drawing/2010/main" val="0"/>
-                        </a:ext>
-                      </a:extLst>
-                    </a:blip>
-                    <a:stretch>
-                      <a:fillRect/>
-                    </a:stretch>
-                  </pic:blipFill>
-                  <pic:spPr>
-                    <a:xfrm>
-                      <a:off x="0" y="0"/>
-                      <a:ext cx="5612130" cy="5745480"/>
-                    </a:xfrm>
-                    <a:prstGeom prst="rect">
-                      <a:avLst/>
-                    </a:prstGeom>
-                  </pic:spPr>
-                </pic:pic>
-              </a:graphicData>
-            </a:graphic>
-          </wp:inline>
-        </w:drawing>
-      </w:r>
-    </w:p>
-    <w:p>
-      <w:r>
-        <w:rPr>
-          <w:noProof/>
-        </w:rPr>
-        <w:lastRenderedPageBreak/>
-        <w:drawing>
-          <wp:inline distT="0" distB="0" distL="0" distR="0">
-            <wp:extent cx="5612130" cy="3988435"/>
-            <wp:effectExtent l="0" t="0" r="7620" b="0"/>
-            <wp:docPr id="1" name="Imagen 1"/>
-            <wp:cNvGraphicFramePr>
-              <a:graphicFrameLocks xmlns:a="http://schemas.openxmlformats.org/drawingml/2006/main" noChangeAspect="1"/>
-            </wp:cNvGraphicFramePr>
-            <a:graphic xmlns:a="http://schemas.openxmlformats.org/drawingml/2006/main">
-              <a:graphicData uri="http://schemas.openxmlformats.org/drawingml/2006/picture">
-                <pic:pic xmlns:pic="http://schemas.openxmlformats.org/drawingml/2006/picture">
-                  <pic:nvPicPr>
-                    <pic:cNvPr id="1" name="Consultar Maestros.png"/>
-                    <pic:cNvPicPr/>
-                  </pic:nvPicPr>
-                  <pic:blipFill>
-                    <a:blip r:embed="rId36">
-                      <a:extLst>
-                        <a:ext uri="{28A0092B-C50C-407E-A947-70E740481C1C}">
-                          <a14:useLocalDpi xmlns:a14="http://schemas.microsoft.com/office/drawing/2010/main" val="0"/>
-                        </a:ext>
-                      </a:extLst>
-                    </a:blip>
-                    <a:stretch>
-                      <a:fillRect/>
-                    </a:stretch>
-                  </pic:blipFill>
-                  <pic:spPr>
-                    <a:xfrm>
-                      <a:off x="0" y="0"/>
-                      <a:ext cx="5612130" cy="3988435"/>
-                    </a:xfrm>
-                    <a:prstGeom prst="rect">
-                      <a:avLst/>
-                    </a:prstGeom>
-                  </pic:spPr>
-                </pic:pic>
-              </a:graphicData>
-            </a:graphic>
-          </wp:inline>
-        </w:drawing>
-      </w:r>
-      <w:r>
-        <w:rPr>
-          <w:noProof/>
-        </w:rPr>
-        <w:drawing>
-          <wp:inline distT="0" distB="0" distL="0" distR="0">
-            <wp:extent cx="5612130" cy="3851275"/>
-            <wp:effectExtent l="0" t="0" r="7620" b="0"/>
-            <wp:docPr id="2" name="Imagen 2"/>
-            <wp:cNvGraphicFramePr>
-              <a:graphicFrameLocks xmlns:a="http://schemas.openxmlformats.org/drawingml/2006/main" noChangeAspect="1"/>
-            </wp:cNvGraphicFramePr>
-            <a:graphic xmlns:a="http://schemas.openxmlformats.org/drawingml/2006/main">
-              <a:graphicData uri="http://schemas.openxmlformats.org/drawingml/2006/picture">
-                <pic:pic xmlns:pic="http://schemas.openxmlformats.org/drawingml/2006/picture">
-                  <pic:nvPicPr>
-                    <pic:cNvPr id="2" name="Dar de Baja Maestro.png"/>
-                    <pic:cNvPicPr/>
-                  </pic:nvPicPr>
-                  <pic:blipFill>
-                    <a:blip r:embed="rId37">
-                      <a:extLst>
-                        <a:ext uri="{28A0092B-C50C-407E-A947-70E740481C1C}">
-                          <a14:useLocalDpi xmlns:a14="http://schemas.microsoft.com/office/drawing/2010/main" val="0"/>
-                        </a:ext>
-                      </a:extLst>
-                    </a:blip>
-                    <a:stretch>
-                      <a:fillRect/>
-                    </a:stretch>
-                  </pic:blipFill>
-                  <pic:spPr>
-                    <a:xfrm>
-                      <a:off x="0" y="0"/>
-                      <a:ext cx="5612130" cy="3851275"/>
-                    </a:xfrm>
-                    <a:prstGeom prst="rect">
-                      <a:avLst/>
-                    </a:prstGeom>
-                  </pic:spPr>
-                </pic:pic>
-              </a:graphicData>
-            </a:graphic>
-          </wp:inline>
-        </w:drawing>
-      </w:r>
-      <w:r>
-        <w:rPr>
-          <w:noProof/>
-        </w:rPr>
-        <w:lastRenderedPageBreak/>
-        <w:drawing>
-          <wp:inline distT="0" distB="0" distL="0" distR="0">
-            <wp:extent cx="5612130" cy="5745480"/>
-            <wp:effectExtent l="0" t="0" r="7620" b="7620"/>
-            <wp:docPr id="3" name="Imagen 3"/>
-            <wp:cNvGraphicFramePr>
-              <a:graphicFrameLocks xmlns:a="http://schemas.openxmlformats.org/drawingml/2006/main" noChangeAspect="1"/>
-            </wp:cNvGraphicFramePr>
-            <a:graphic xmlns:a="http://schemas.openxmlformats.org/drawingml/2006/main">
-              <a:graphicData uri="http://schemas.openxmlformats.org/drawingml/2006/picture">
-                <pic:pic xmlns:pic="http://schemas.openxmlformats.org/drawingml/2006/picture">
-                  <pic:nvPicPr>
-                    <pic:cNvPr id="3" name="Modificar Datos del Maestro.png"/>
-                    <pic:cNvPicPr/>
-                  </pic:nvPicPr>
-                  <pic:blipFill>
-                    <a:blip r:embed="rId38">
-                      <a:extLst>
-                        <a:ext uri="{28A0092B-C50C-407E-A947-70E740481C1C}">
-                          <a14:useLocalDpi xmlns:a14="http://schemas.microsoft.com/office/drawing/2010/main" val="0"/>
-                        </a:ext>
-                      </a:extLst>
-                    </a:blip>
-                    <a:stretch>
-                      <a:fillRect/>
-                    </a:stretch>
-                  </pic:blipFill>
-                  <pic:spPr>
-                    <a:xfrm>
-                      <a:off x="0" y="0"/>
-                      <a:ext cx="5612130" cy="5745480"/>
-                    </a:xfrm>
-                    <a:prstGeom prst="rect">
-                      <a:avLst/>
-                    </a:prstGeom>
-                  </pic:spPr>
-                </pic:pic>
-              </a:graphicData>
-            </a:graphic>
-          </wp:inline>
-        </w:drawing>
-      </w:r>
-      <w:r>
-        <w:rPr>
-          <w:noProof/>
-        </w:rPr>
-        <w:lastRenderedPageBreak/>
-        <w:drawing>
-          <wp:inline distT="0" distB="0" distL="0" distR="0">
-            <wp:extent cx="5612130" cy="3491865"/>
-            <wp:effectExtent l="0" t="0" r="7620" b="0"/>
-            <wp:docPr id="4" name="Imagen 4"/>
-            <wp:cNvGraphicFramePr>
-              <a:graphicFrameLocks xmlns:a="http://schemas.openxmlformats.org/drawingml/2006/main" noChangeAspect="1"/>
-            </wp:cNvGraphicFramePr>
-            <a:graphic xmlns:a="http://schemas.openxmlformats.org/drawingml/2006/main">
-              <a:graphicData uri="http://schemas.openxmlformats.org/drawingml/2006/picture">
-                <pic:pic xmlns:pic="http://schemas.openxmlformats.org/drawingml/2006/picture">
-                  <pic:nvPicPr>
-                    <pic:cNvPr id="4" name="Registrar Maestro.png"/>
-                    <pic:cNvPicPr/>
-                  </pic:nvPicPr>
-                  <pic:blipFill>
-                    <a:blip r:embed="rId39">
-                      <a:extLst>
-                        <a:ext uri="{28A0092B-C50C-407E-A947-70E740481C1C}">
-                          <a14:useLocalDpi xmlns:a14="http://schemas.microsoft.com/office/drawing/2010/main" val="0"/>
-                        </a:ext>
-                      </a:extLst>
-                    </a:blip>
-                    <a:stretch>
-                      <a:fillRect/>
-                    </a:stretch>
-                  </pic:blipFill>
-                  <pic:spPr>
-                    <a:xfrm>
-                      <a:off x="0" y="0"/>
-                      <a:ext cx="5612130" cy="3491865"/>
-                    </a:xfrm>
-                    <a:prstGeom prst="rect">
-                      <a:avLst/>
-                    </a:prstGeom>
-                  </pic:spPr>
-                </pic:pic>
-              </a:graphicData>
-            </a:graphic>
-          </wp:inline>
-        </w:drawing>
-      </w:r>
-    </w:p>
-    <w:p/>
-    <w:p>
-      <w:pPr>
-        <w:pStyle w:val="Ttulo1"/>
-        <w:rPr>
-          <w:color w:val="auto"/>
-        </w:rPr>
-      </w:pPr>
-      <w:r>
-        <w:rPr>
-          <w:color w:val="auto"/>
-        </w:rPr>
-        <w:t>Diagramas de Secuencia 90%</w:t>
-      </w:r>
-    </w:p>
-    <w:p/>
-    <w:p>
-      <w:r>
-        <w:rPr>
-          <w:noProof/>
-        </w:rPr>
-        <w:drawing>
-          <wp:inline distT="0" distB="0" distL="0" distR="0">
-            <wp:extent cx="5612130" cy="3907833"/>
-            <wp:effectExtent l="0" t="0" r="7620" b="0"/>
-            <wp:docPr id="20" name="Imagen 20" descr="https://scontent.fmex5-1.fna.fbcdn.net/v/t34.0-12/18578686_1683173098363510_98237055_n.jpg?oh=be961b2987f0ce04ebb21dfe435dd038&amp;oe=59208BCF"/>
-            <wp:cNvGraphicFramePr>
-              <a:graphicFrameLocks xmlns:a="http://schemas.openxmlformats.org/drawingml/2006/main" noChangeAspect="1"/>
-            </wp:cNvGraphicFramePr>
-            <a:graphic xmlns:a="http://schemas.openxmlformats.org/drawingml/2006/main">
-              <a:graphicData uri="http://schemas.openxmlformats.org/drawingml/2006/picture">
-                <pic:pic xmlns:pic="http://schemas.openxmlformats.org/drawingml/2006/picture">
-                  <pic:nvPicPr>
-                    <pic:cNvPr id="0" name="Picture 17" descr="https://scontent.fmex5-1.fna.fbcdn.net/v/t34.0-12/18578686_1683173098363510_98237055_n.jpg?oh=be961b2987f0ce04ebb21dfe435dd038&amp;oe=59208BCF"/>
+                    <pic:cNvPr id="0" name="Picture 16"/>
                     <pic:cNvPicPr>
                       <a:picLocks noChangeAspect="1" noChangeArrowheads="1"/>
                     </pic:cNvPicPr>
                   </pic:nvPicPr>
                   <pic:blipFill>
-                    <a:blip r:embed="rId40">
+                    <a:blip r:embed="rId31">
                       <a:extLst>
                         <a:ext uri="{28A0092B-C50C-407E-A947-70E740481C1C}">
                           <a14:useLocalDpi xmlns:a14="http://schemas.microsoft.com/office/drawing/2010/main" val="0"/>
@@ -19154,7 +18983,7 @@
                   <pic:spPr bwMode="auto">
                     <a:xfrm>
                       <a:off x="0" y="0"/>
-                      <a:ext cx="5612130" cy="3907833"/>
+                      <a:ext cx="5612130" cy="5745400"/>
                     </a:xfrm>
                     <a:prstGeom prst="rect">
                       <a:avLst/>
@@ -19172,49 +19001,19 @@
       </w:r>
     </w:p>
     <w:p>
-      <w:r>
+      <w:pPr>
         <w:rPr>
           <w:noProof/>
         </w:rPr>
-        <w:lastRenderedPageBreak/>
-        <w:drawing>
-          <wp:inline distT="0" distB="0" distL="0" distR="0" wp14:anchorId="4F7D0EB6" wp14:editId="62B35021">
-            <wp:extent cx="5612130" cy="3825240"/>
-            <wp:effectExtent l="0" t="0" r="7620" b="3810"/>
-            <wp:docPr id="21" name="Imagen 21"/>
-            <wp:cNvGraphicFramePr>
-              <a:graphicFrameLocks xmlns:a="http://schemas.openxmlformats.org/drawingml/2006/main" noChangeAspect="1"/>
-            </wp:cNvGraphicFramePr>
-            <a:graphic xmlns:a="http://schemas.openxmlformats.org/drawingml/2006/main">
-              <a:graphicData uri="http://schemas.openxmlformats.org/drawingml/2006/picture">
-                <pic:pic xmlns:pic="http://schemas.openxmlformats.org/drawingml/2006/picture">
-                  <pic:nvPicPr>
-                    <pic:cNvPr id="1" name=""/>
-                    <pic:cNvPicPr/>
-                  </pic:nvPicPr>
-                  <pic:blipFill>
-                    <a:blip r:embed="rId41"/>
-                    <a:stretch>
-                      <a:fillRect/>
-                    </a:stretch>
-                  </pic:blipFill>
-                  <pic:spPr>
-                    <a:xfrm>
-                      <a:off x="0" y="0"/>
-                      <a:ext cx="5612130" cy="3825240"/>
-                    </a:xfrm>
-                    <a:prstGeom prst="rect">
-                      <a:avLst/>
-                    </a:prstGeom>
-                  </pic:spPr>
-                </pic:pic>
-              </a:graphicData>
-            </a:graphic>
-          </wp:inline>
-        </w:drawing>
-      </w:r>
+      </w:pPr>
     </w:p>
-    <w:p/>
+    <w:p>
+      <w:pPr>
+        <w:rPr>
+          <w:noProof/>
+        </w:rPr>
+      </w:pPr>
+    </w:p>
     <w:p>
       <w:r>
         <w:rPr>
@@ -19223,9 +19022,9 @@
         <w:lastRenderedPageBreak/>
         <w:drawing>
           <wp:inline distT="0" distB="0" distL="0" distR="0">
-            <wp:extent cx="5612130" cy="4227640"/>
-            <wp:effectExtent l="0" t="0" r="7620" b="1905"/>
-            <wp:docPr id="22" name="Imagen 22" descr="https://scontent.fmex5-1.fna.fbcdn.net/v/t34.0-12/18555098_1683173155030171_836988865_n.jpg?oh=bfceaa413ac4e54dd693200075280f7a&amp;oe=5920D334"/>
+            <wp:extent cx="5612130" cy="3684582"/>
+            <wp:effectExtent l="0" t="0" r="7620" b="0"/>
+            <wp:docPr id="41" name="Imagen 41"/>
             <wp:cNvGraphicFramePr>
               <a:graphicFrameLocks xmlns:a="http://schemas.openxmlformats.org/drawingml/2006/main" noChangeAspect="1"/>
             </wp:cNvGraphicFramePr>
@@ -19233,13 +19032,13 @@
               <a:graphicData uri="http://schemas.openxmlformats.org/drawingml/2006/picture">
                 <pic:pic xmlns:pic="http://schemas.openxmlformats.org/drawingml/2006/picture">
                   <pic:nvPicPr>
-                    <pic:cNvPr id="0" name="Picture 19" descr="https://scontent.fmex5-1.fna.fbcdn.net/v/t34.0-12/18555098_1683173155030171_836988865_n.jpg?oh=bfceaa413ac4e54dd693200075280f7a&amp;oe=5920D334"/>
+                    <pic:cNvPr id="0" name="Picture 17"/>
                     <pic:cNvPicPr>
                       <a:picLocks noChangeAspect="1" noChangeArrowheads="1"/>
                     </pic:cNvPicPr>
                   </pic:nvPicPr>
                   <pic:blipFill>
-                    <a:blip r:embed="rId42">
+                    <a:blip r:embed="rId32">
                       <a:extLst>
                         <a:ext uri="{28A0092B-C50C-407E-A947-70E740481C1C}">
                           <a14:useLocalDpi xmlns:a14="http://schemas.microsoft.com/office/drawing/2010/main" val="0"/>
@@ -19254,7 +19053,7 @@
                   <pic:spPr bwMode="auto">
                     <a:xfrm>
                       <a:off x="0" y="0"/>
-                      <a:ext cx="5612130" cy="4227640"/>
+                      <a:ext cx="5612130" cy="3684582"/>
                     </a:xfrm>
                     <a:prstGeom prst="rect">
                       <a:avLst/>
@@ -19273,15 +19072,24 @@
     </w:p>
     <w:p/>
     <w:p>
+      <w:pPr>
+        <w:pStyle w:val="Ttulo2"/>
+      </w:pPr>
+      <w:r>
+        <w:lastRenderedPageBreak/>
+        <w:t>CU Clases</w:t>
+      </w:r>
+    </w:p>
+    <w:p>
       <w:r>
         <w:rPr>
           <w:noProof/>
         </w:rPr>
         <w:drawing>
           <wp:inline distT="0" distB="0" distL="0" distR="0">
-            <wp:extent cx="5612130" cy="3231563"/>
-            <wp:effectExtent l="0" t="0" r="7620" b="6985"/>
-            <wp:docPr id="16" name="Imagen 16" descr="C:\Users\ossiel\AppData\Local\Microsoft\Windows\INetCache\Content.Word\Crear Promocion.bmp"/>
+            <wp:extent cx="5612130" cy="3988542"/>
+            <wp:effectExtent l="0" t="0" r="7620" b="0"/>
+            <wp:docPr id="42" name="Imagen 42"/>
             <wp:cNvGraphicFramePr>
               <a:graphicFrameLocks xmlns:a="http://schemas.openxmlformats.org/drawingml/2006/main" noChangeAspect="1"/>
             </wp:cNvGraphicFramePr>
@@ -19289,13 +19097,13 @@
               <a:graphicData uri="http://schemas.openxmlformats.org/drawingml/2006/picture">
                 <pic:pic xmlns:pic="http://schemas.openxmlformats.org/drawingml/2006/picture">
                   <pic:nvPicPr>
-                    <pic:cNvPr id="0" name="Picture 1" descr="C:\Users\ossiel\AppData\Local\Microsoft\Windows\INetCache\Content.Word\Crear Promocion.bmp"/>
+                    <pic:cNvPr id="0" name="Picture 18"/>
                     <pic:cNvPicPr>
                       <a:picLocks noChangeAspect="1" noChangeArrowheads="1"/>
                     </pic:cNvPicPr>
                   </pic:nvPicPr>
                   <pic:blipFill>
-                    <a:blip r:embed="rId43">
+                    <a:blip r:embed="rId33">
                       <a:extLst>
                         <a:ext uri="{28A0092B-C50C-407E-A947-70E740481C1C}">
                           <a14:useLocalDpi xmlns:a14="http://schemas.microsoft.com/office/drawing/2010/main" val="0"/>
@@ -19310,7 +19118,237 @@
                   <pic:spPr bwMode="auto">
                     <a:xfrm>
                       <a:off x="0" y="0"/>
-                      <a:ext cx="5612130" cy="3231563"/>
+                      <a:ext cx="5612130" cy="3988542"/>
+                    </a:xfrm>
+                    <a:prstGeom prst="rect">
+                      <a:avLst/>
+                    </a:prstGeom>
+                    <a:noFill/>
+                    <a:ln>
+                      <a:noFill/>
+                    </a:ln>
+                  </pic:spPr>
+                </pic:pic>
+              </a:graphicData>
+            </a:graphic>
+          </wp:inline>
+        </w:drawing>
+      </w:r>
+      <w:r>
+        <w:rPr>
+          <w:noProof/>
+        </w:rPr>
+        <w:drawing>
+          <wp:inline distT="0" distB="0" distL="0" distR="0">
+            <wp:extent cx="5612130" cy="3232350"/>
+            <wp:effectExtent l="0" t="0" r="7620" b="6350"/>
+            <wp:docPr id="43" name="Imagen 43"/>
+            <wp:cNvGraphicFramePr>
+              <a:graphicFrameLocks xmlns:a="http://schemas.openxmlformats.org/drawingml/2006/main" noChangeAspect="1"/>
+            </wp:cNvGraphicFramePr>
+            <a:graphic xmlns:a="http://schemas.openxmlformats.org/drawingml/2006/main">
+              <a:graphicData uri="http://schemas.openxmlformats.org/drawingml/2006/picture">
+                <pic:pic xmlns:pic="http://schemas.openxmlformats.org/drawingml/2006/picture">
+                  <pic:nvPicPr>
+                    <pic:cNvPr id="0" name="Picture 19"/>
+                    <pic:cNvPicPr>
+                      <a:picLocks noChangeAspect="1" noChangeArrowheads="1"/>
+                    </pic:cNvPicPr>
+                  </pic:nvPicPr>
+                  <pic:blipFill>
+                    <a:blip r:embed="rId34">
+                      <a:extLst>
+                        <a:ext uri="{28A0092B-C50C-407E-A947-70E740481C1C}">
+                          <a14:useLocalDpi xmlns:a14="http://schemas.microsoft.com/office/drawing/2010/main" val="0"/>
+                        </a:ext>
+                      </a:extLst>
+                    </a:blip>
+                    <a:srcRect/>
+                    <a:stretch>
+                      <a:fillRect/>
+                    </a:stretch>
+                  </pic:blipFill>
+                  <pic:spPr bwMode="auto">
+                    <a:xfrm>
+                      <a:off x="0" y="0"/>
+                      <a:ext cx="5612130" cy="3232350"/>
+                    </a:xfrm>
+                    <a:prstGeom prst="rect">
+                      <a:avLst/>
+                    </a:prstGeom>
+                    <a:noFill/>
+                    <a:ln>
+                      <a:noFill/>
+                    </a:ln>
+                  </pic:spPr>
+                </pic:pic>
+              </a:graphicData>
+            </a:graphic>
+          </wp:inline>
+        </w:drawing>
+      </w:r>
+      <w:r>
+        <w:rPr>
+          <w:noProof/>
+        </w:rPr>
+        <w:lastRenderedPageBreak/>
+        <w:drawing>
+          <wp:inline distT="0" distB="0" distL="0" distR="0">
+            <wp:extent cx="5612130" cy="3851462"/>
+            <wp:effectExtent l="0" t="0" r="7620" b="0"/>
+            <wp:docPr id="44" name="Imagen 44"/>
+            <wp:cNvGraphicFramePr>
+              <a:graphicFrameLocks xmlns:a="http://schemas.openxmlformats.org/drawingml/2006/main" noChangeAspect="1"/>
+            </wp:cNvGraphicFramePr>
+            <a:graphic xmlns:a="http://schemas.openxmlformats.org/drawingml/2006/main">
+              <a:graphicData uri="http://schemas.openxmlformats.org/drawingml/2006/picture">
+                <pic:pic xmlns:pic="http://schemas.openxmlformats.org/drawingml/2006/picture">
+                  <pic:nvPicPr>
+                    <pic:cNvPr id="0" name="Picture 20"/>
+                    <pic:cNvPicPr>
+                      <a:picLocks noChangeAspect="1" noChangeArrowheads="1"/>
+                    </pic:cNvPicPr>
+                  </pic:nvPicPr>
+                  <pic:blipFill>
+                    <a:blip r:embed="rId35">
+                      <a:extLst>
+                        <a:ext uri="{28A0092B-C50C-407E-A947-70E740481C1C}">
+                          <a14:useLocalDpi xmlns:a14="http://schemas.microsoft.com/office/drawing/2010/main" val="0"/>
+                        </a:ext>
+                      </a:extLst>
+                    </a:blip>
+                    <a:srcRect/>
+                    <a:stretch>
+                      <a:fillRect/>
+                    </a:stretch>
+                  </pic:blipFill>
+                  <pic:spPr bwMode="auto">
+                    <a:xfrm>
+                      <a:off x="0" y="0"/>
+                      <a:ext cx="5612130" cy="3851462"/>
+                    </a:xfrm>
+                    <a:prstGeom prst="rect">
+                      <a:avLst/>
+                    </a:prstGeom>
+                    <a:noFill/>
+                    <a:ln>
+                      <a:noFill/>
+                    </a:ln>
+                  </pic:spPr>
+                </pic:pic>
+              </a:graphicData>
+            </a:graphic>
+          </wp:inline>
+        </w:drawing>
+      </w:r>
+      <w:r>
+        <w:rPr>
+          <w:noProof/>
+        </w:rPr>
+        <w:lastRenderedPageBreak/>
+        <w:drawing>
+          <wp:inline distT="0" distB="0" distL="0" distR="0">
+            <wp:extent cx="5612130" cy="5745400"/>
+            <wp:effectExtent l="0" t="0" r="7620" b="8255"/>
+            <wp:docPr id="45" name="Imagen 45"/>
+            <wp:cNvGraphicFramePr>
+              <a:graphicFrameLocks xmlns:a="http://schemas.openxmlformats.org/drawingml/2006/main" noChangeAspect="1"/>
+            </wp:cNvGraphicFramePr>
+            <a:graphic xmlns:a="http://schemas.openxmlformats.org/drawingml/2006/main">
+              <a:graphicData uri="http://schemas.openxmlformats.org/drawingml/2006/picture">
+                <pic:pic xmlns:pic="http://schemas.openxmlformats.org/drawingml/2006/picture">
+                  <pic:nvPicPr>
+                    <pic:cNvPr id="0" name="Picture 21"/>
+                    <pic:cNvPicPr>
+                      <a:picLocks noChangeAspect="1" noChangeArrowheads="1"/>
+                    </pic:cNvPicPr>
+                  </pic:nvPicPr>
+                  <pic:blipFill>
+                    <a:blip r:embed="rId36">
+                      <a:extLst>
+                        <a:ext uri="{28A0092B-C50C-407E-A947-70E740481C1C}">
+                          <a14:useLocalDpi xmlns:a14="http://schemas.microsoft.com/office/drawing/2010/main" val="0"/>
+                        </a:ext>
+                      </a:extLst>
+                    </a:blip>
+                    <a:srcRect/>
+                    <a:stretch>
+                      <a:fillRect/>
+                    </a:stretch>
+                  </pic:blipFill>
+                  <pic:spPr bwMode="auto">
+                    <a:xfrm>
+                      <a:off x="0" y="0"/>
+                      <a:ext cx="5612130" cy="5745400"/>
+                    </a:xfrm>
+                    <a:prstGeom prst="rect">
+                      <a:avLst/>
+                    </a:prstGeom>
+                    <a:noFill/>
+                    <a:ln>
+                      <a:noFill/>
+                    </a:ln>
+                  </pic:spPr>
+                </pic:pic>
+              </a:graphicData>
+            </a:graphic>
+          </wp:inline>
+        </w:drawing>
+      </w:r>
+    </w:p>
+    <w:p/>
+    <w:p>
+      <w:pPr>
+        <w:pStyle w:val="Ttulo2"/>
+        <w:rPr>
+          <w:noProof/>
+        </w:rPr>
+      </w:pPr>
+      <w:r>
+        <w:lastRenderedPageBreak/>
+        <w:t>CU Maestros</w:t>
+      </w:r>
+    </w:p>
+    <w:p/>
+    <w:p>
+      <w:r>
+        <w:rPr>
+          <w:noProof/>
+        </w:rPr>
+        <w:drawing>
+          <wp:inline distT="0" distB="0" distL="0" distR="0">
+            <wp:extent cx="5612130" cy="3988542"/>
+            <wp:effectExtent l="0" t="0" r="7620" b="0"/>
+            <wp:docPr id="66" name="Imagen 66"/>
+            <wp:cNvGraphicFramePr>
+              <a:graphicFrameLocks xmlns:a="http://schemas.openxmlformats.org/drawingml/2006/main" noChangeAspect="1"/>
+            </wp:cNvGraphicFramePr>
+            <a:graphic xmlns:a="http://schemas.openxmlformats.org/drawingml/2006/main">
+              <a:graphicData uri="http://schemas.openxmlformats.org/drawingml/2006/picture">
+                <pic:pic xmlns:pic="http://schemas.openxmlformats.org/drawingml/2006/picture">
+                  <pic:nvPicPr>
+                    <pic:cNvPr id="0" name="Picture 22"/>
+                    <pic:cNvPicPr>
+                      <a:picLocks noChangeAspect="1" noChangeArrowheads="1"/>
+                    </pic:cNvPicPr>
+                  </pic:nvPicPr>
+                  <pic:blipFill>
+                    <a:blip r:embed="rId37">
+                      <a:extLst>
+                        <a:ext uri="{28A0092B-C50C-407E-A947-70E740481C1C}">
+                          <a14:useLocalDpi xmlns:a14="http://schemas.microsoft.com/office/drawing/2010/main" val="0"/>
+                        </a:ext>
+                      </a:extLst>
+                    </a:blip>
+                    <a:srcRect/>
+                    <a:stretch>
+                      <a:fillRect/>
+                    </a:stretch>
+                  </pic:blipFill>
+                  <pic:spPr bwMode="auto">
+                    <a:xfrm>
+                      <a:off x="0" y="0"/>
+                      <a:ext cx="5612130" cy="3988542"/>
                     </a:xfrm>
                     <a:prstGeom prst="rect">
                       <a:avLst/>
@@ -19336,9 +19374,9 @@
         <w:lastRenderedPageBreak/>
         <w:drawing>
           <wp:inline distT="0" distB="0" distL="0" distR="0">
-            <wp:extent cx="5612130" cy="3842865"/>
-            <wp:effectExtent l="0" t="0" r="7620" b="5715"/>
-            <wp:docPr id="19" name="Imagen 19" descr="C:\Users\ossiel\AppData\Local\Microsoft\Windows\INetCache\Content.Word\Editar Promocion.bmp"/>
+            <wp:extent cx="5612130" cy="3851462"/>
+            <wp:effectExtent l="0" t="0" r="7620" b="0"/>
+            <wp:docPr id="67" name="Imagen 67"/>
             <wp:cNvGraphicFramePr>
               <a:graphicFrameLocks xmlns:a="http://schemas.openxmlformats.org/drawingml/2006/main" noChangeAspect="1"/>
             </wp:cNvGraphicFramePr>
@@ -19346,13 +19384,13 @@
               <a:graphicData uri="http://schemas.openxmlformats.org/drawingml/2006/picture">
                 <pic:pic xmlns:pic="http://schemas.openxmlformats.org/drawingml/2006/picture">
                   <pic:nvPicPr>
-                    <pic:cNvPr id="0" name="Picture 5" descr="C:\Users\ossiel\AppData\Local\Microsoft\Windows\INetCache\Content.Word\Editar Promocion.bmp"/>
+                    <pic:cNvPr id="0" name="Picture 23"/>
                     <pic:cNvPicPr>
                       <a:picLocks noChangeAspect="1" noChangeArrowheads="1"/>
                     </pic:cNvPicPr>
                   </pic:nvPicPr>
                   <pic:blipFill>
-                    <a:blip r:embed="rId44">
+                    <a:blip r:embed="rId38">
                       <a:extLst>
                         <a:ext uri="{28A0092B-C50C-407E-A947-70E740481C1C}">
                           <a14:useLocalDpi xmlns:a14="http://schemas.microsoft.com/office/drawing/2010/main" val="0"/>
@@ -19367,7 +19405,7 @@
                   <pic:spPr bwMode="auto">
                     <a:xfrm>
                       <a:off x="0" y="0"/>
-                      <a:ext cx="5612130" cy="3842865"/>
+                      <a:ext cx="5612130" cy="3851462"/>
                     </a:xfrm>
                     <a:prstGeom prst="rect">
                       <a:avLst/>
@@ -19384,16 +19422,18 @@
         </w:drawing>
       </w:r>
     </w:p>
+    <w:p/>
     <w:p>
       <w:r>
         <w:rPr>
           <w:noProof/>
         </w:rPr>
+        <w:lastRenderedPageBreak/>
         <w:drawing>
           <wp:inline distT="0" distB="0" distL="0" distR="0">
-            <wp:extent cx="5612130" cy="3982443"/>
-            <wp:effectExtent l="0" t="0" r="7620" b="0"/>
-            <wp:docPr id="23" name="Imagen 23" descr="C:\Users\ossiel\AppData\Local\Microsoft\Windows\INetCache\Content.Word\Consultar Promocion.bmp"/>
+            <wp:extent cx="5612130" cy="5745400"/>
+            <wp:effectExtent l="0" t="0" r="7620" b="8255"/>
+            <wp:docPr id="68" name="Imagen 68"/>
             <wp:cNvGraphicFramePr>
               <a:graphicFrameLocks xmlns:a="http://schemas.openxmlformats.org/drawingml/2006/main" noChangeAspect="1"/>
             </wp:cNvGraphicFramePr>
@@ -19401,13 +19441,13 @@
               <a:graphicData uri="http://schemas.openxmlformats.org/drawingml/2006/picture">
                 <pic:pic xmlns:pic="http://schemas.openxmlformats.org/drawingml/2006/picture">
                   <pic:nvPicPr>
-                    <pic:cNvPr id="0" name="Picture 7" descr="C:\Users\ossiel\AppData\Local\Microsoft\Windows\INetCache\Content.Word\Consultar Promocion.bmp"/>
+                    <pic:cNvPr id="0" name="Picture 24"/>
                     <pic:cNvPicPr>
                       <a:picLocks noChangeAspect="1" noChangeArrowheads="1"/>
                     </pic:cNvPicPr>
                   </pic:nvPicPr>
                   <pic:blipFill>
-                    <a:blip r:embed="rId45">
+                    <a:blip r:embed="rId39">
                       <a:extLst>
                         <a:ext uri="{28A0092B-C50C-407E-A947-70E740481C1C}">
                           <a14:useLocalDpi xmlns:a14="http://schemas.microsoft.com/office/drawing/2010/main" val="0"/>
@@ -19422,7 +19462,7 @@
                   <pic:spPr bwMode="auto">
                     <a:xfrm>
                       <a:off x="0" y="0"/>
-                      <a:ext cx="5612130" cy="3982443"/>
+                      <a:ext cx="5612130" cy="5745400"/>
                     </a:xfrm>
                     <a:prstGeom prst="rect">
                       <a:avLst/>
@@ -19447,9 +19487,9 @@
         <w:lastRenderedPageBreak/>
         <w:drawing>
           <wp:inline distT="0" distB="0" distL="0" distR="0">
-            <wp:extent cx="5612130" cy="3842865"/>
-            <wp:effectExtent l="0" t="0" r="7620" b="5715"/>
-            <wp:docPr id="18" name="Imagen 18" descr="C:\Users\ossiel\AppData\Local\Microsoft\Windows\INetCache\Content.Word\Dar de baja Promocion.bmp"/>
+            <wp:extent cx="5612130" cy="3232350"/>
+            <wp:effectExtent l="0" t="0" r="7620" b="6350"/>
+            <wp:docPr id="69" name="Imagen 69"/>
             <wp:cNvGraphicFramePr>
               <a:graphicFrameLocks xmlns:a="http://schemas.openxmlformats.org/drawingml/2006/main" noChangeAspect="1"/>
             </wp:cNvGraphicFramePr>
@@ -19457,7 +19497,411 @@
               <a:graphicData uri="http://schemas.openxmlformats.org/drawingml/2006/picture">
                 <pic:pic xmlns:pic="http://schemas.openxmlformats.org/drawingml/2006/picture">
                   <pic:nvPicPr>
-                    <pic:cNvPr id="0" name="Picture 3" descr="C:\Users\ossiel\AppData\Local\Microsoft\Windows\INetCache\Content.Word\Dar de baja Promocion.bmp"/>
+                    <pic:cNvPr id="0" name="Picture 25"/>
+                    <pic:cNvPicPr>
+                      <a:picLocks noChangeAspect="1" noChangeArrowheads="1"/>
+                    </pic:cNvPicPr>
+                  </pic:nvPicPr>
+                  <pic:blipFill>
+                    <a:blip r:embed="rId40">
+                      <a:extLst>
+                        <a:ext uri="{28A0092B-C50C-407E-A947-70E740481C1C}">
+                          <a14:useLocalDpi xmlns:a14="http://schemas.microsoft.com/office/drawing/2010/main" val="0"/>
+                        </a:ext>
+                      </a:extLst>
+                    </a:blip>
+                    <a:srcRect/>
+                    <a:stretch>
+                      <a:fillRect/>
+                    </a:stretch>
+                  </pic:blipFill>
+                  <pic:spPr bwMode="auto">
+                    <a:xfrm>
+                      <a:off x="0" y="0"/>
+                      <a:ext cx="5612130" cy="3232350"/>
+                    </a:xfrm>
+                    <a:prstGeom prst="rect">
+                      <a:avLst/>
+                    </a:prstGeom>
+                    <a:noFill/>
+                    <a:ln>
+                      <a:noFill/>
+                    </a:ln>
+                  </pic:spPr>
+                </pic:pic>
+              </a:graphicData>
+            </a:graphic>
+          </wp:inline>
+        </w:drawing>
+      </w:r>
+      <w:bookmarkStart w:id="0" w:name="_GoBack"/>
+      <w:bookmarkEnd w:id="0"/>
+    </w:p>
+    <w:p/>
+    <w:p/>
+    <w:p/>
+    <w:p>
+      <w:pPr>
+        <w:pStyle w:val="Ttulo1"/>
+        <w:rPr>
+          <w:color w:val="auto"/>
+        </w:rPr>
+      </w:pPr>
+      <w:r>
+        <w:rPr>
+          <w:color w:val="auto"/>
+        </w:rPr>
+        <w:t>Diagramas de Secuencia 90%</w:t>
+      </w:r>
+    </w:p>
+    <w:p>
+      <w:pPr>
+        <w:pStyle w:val="Ttulo2"/>
+      </w:pPr>
+      <w:r>
+        <w:t>CU Registro pago inscripción</w:t>
+      </w:r>
+    </w:p>
+    <w:p/>
+    <w:p>
+      <w:r>
+        <w:rPr>
+          <w:noProof/>
+        </w:rPr>
+        <w:drawing>
+          <wp:inline distT="0" distB="0" distL="0" distR="0">
+            <wp:extent cx="5612130" cy="3069417"/>
+            <wp:effectExtent l="0" t="0" r="7620" b="0"/>
+            <wp:docPr id="7" name="Imagen 7"/>
+            <wp:cNvGraphicFramePr>
+              <a:graphicFrameLocks xmlns:a="http://schemas.openxmlformats.org/drawingml/2006/main" noChangeAspect="1"/>
+            </wp:cNvGraphicFramePr>
+            <a:graphic xmlns:a="http://schemas.openxmlformats.org/drawingml/2006/main">
+              <a:graphicData uri="http://schemas.openxmlformats.org/drawingml/2006/picture">
+                <pic:pic xmlns:pic="http://schemas.openxmlformats.org/drawingml/2006/picture">
+                  <pic:nvPicPr>
+                    <pic:cNvPr id="0" name="Picture 1"/>
+                    <pic:cNvPicPr>
+                      <a:picLocks noChangeAspect="1" noChangeArrowheads="1"/>
+                    </pic:cNvPicPr>
+                  </pic:nvPicPr>
+                  <pic:blipFill>
+                    <a:blip r:embed="rId41">
+                      <a:extLst>
+                        <a:ext uri="{28A0092B-C50C-407E-A947-70E740481C1C}">
+                          <a14:useLocalDpi xmlns:a14="http://schemas.microsoft.com/office/drawing/2010/main" val="0"/>
+                        </a:ext>
+                      </a:extLst>
+                    </a:blip>
+                    <a:srcRect/>
+                    <a:stretch>
+                      <a:fillRect/>
+                    </a:stretch>
+                  </pic:blipFill>
+                  <pic:spPr bwMode="auto">
+                    <a:xfrm>
+                      <a:off x="0" y="0"/>
+                      <a:ext cx="5612130" cy="3069417"/>
+                    </a:xfrm>
+                    <a:prstGeom prst="rect">
+                      <a:avLst/>
+                    </a:prstGeom>
+                    <a:noFill/>
+                    <a:ln>
+                      <a:noFill/>
+                    </a:ln>
+                  </pic:spPr>
+                </pic:pic>
+              </a:graphicData>
+            </a:graphic>
+          </wp:inline>
+        </w:drawing>
+      </w:r>
+    </w:p>
+    <w:p>
+      <w:pPr>
+        <w:pStyle w:val="Ttulo2"/>
+      </w:pPr>
+      <w:r>
+        <w:lastRenderedPageBreak/>
+        <w:t>CU Registrar pago mensualidad</w:t>
+      </w:r>
+    </w:p>
+    <w:p>
+      <w:r>
+        <w:rPr>
+          <w:noProof/>
+        </w:rPr>
+        <w:drawing>
+          <wp:inline distT="0" distB="0" distL="0" distR="0">
+            <wp:extent cx="5612130" cy="3171506"/>
+            <wp:effectExtent l="0" t="0" r="7620" b="0"/>
+            <wp:docPr id="8" name="Imagen 8"/>
+            <wp:cNvGraphicFramePr>
+              <a:graphicFrameLocks xmlns:a="http://schemas.openxmlformats.org/drawingml/2006/main" noChangeAspect="1"/>
+            </wp:cNvGraphicFramePr>
+            <a:graphic xmlns:a="http://schemas.openxmlformats.org/drawingml/2006/main">
+              <a:graphicData uri="http://schemas.openxmlformats.org/drawingml/2006/picture">
+                <pic:pic xmlns:pic="http://schemas.openxmlformats.org/drawingml/2006/picture">
+                  <pic:nvPicPr>
+                    <pic:cNvPr id="0" name="Picture 2"/>
+                    <pic:cNvPicPr>
+                      <a:picLocks noChangeAspect="1" noChangeArrowheads="1"/>
+                    </pic:cNvPicPr>
+                  </pic:nvPicPr>
+                  <pic:blipFill>
+                    <a:blip r:embed="rId42">
+                      <a:extLst>
+                        <a:ext uri="{28A0092B-C50C-407E-A947-70E740481C1C}">
+                          <a14:useLocalDpi xmlns:a14="http://schemas.microsoft.com/office/drawing/2010/main" val="0"/>
+                        </a:ext>
+                      </a:extLst>
+                    </a:blip>
+                    <a:srcRect/>
+                    <a:stretch>
+                      <a:fillRect/>
+                    </a:stretch>
+                  </pic:blipFill>
+                  <pic:spPr bwMode="auto">
+                    <a:xfrm>
+                      <a:off x="0" y="0"/>
+                      <a:ext cx="5612130" cy="3171506"/>
+                    </a:xfrm>
+                    <a:prstGeom prst="rect">
+                      <a:avLst/>
+                    </a:prstGeom>
+                    <a:noFill/>
+                    <a:ln>
+                      <a:noFill/>
+                    </a:ln>
+                  </pic:spPr>
+                </pic:pic>
+              </a:graphicData>
+            </a:graphic>
+          </wp:inline>
+        </w:drawing>
+      </w:r>
+    </w:p>
+    <w:p/>
+    <w:p>
+      <w:pPr>
+        <w:pStyle w:val="Ttulo2"/>
+      </w:pPr>
+      <w:r>
+        <w:t>CU Registrar asistencia</w:t>
+      </w:r>
+    </w:p>
+    <w:p/>
+    <w:p>
+      <w:r>
+        <w:rPr>
+          <w:noProof/>
+        </w:rPr>
+        <w:drawing>
+          <wp:inline distT="0" distB="0" distL="0" distR="0">
+            <wp:extent cx="5612130" cy="3678324"/>
+            <wp:effectExtent l="0" t="0" r="7620" b="0"/>
+            <wp:docPr id="11" name="Imagen 11"/>
+            <wp:cNvGraphicFramePr>
+              <a:graphicFrameLocks xmlns:a="http://schemas.openxmlformats.org/drawingml/2006/main" noChangeAspect="1"/>
+            </wp:cNvGraphicFramePr>
+            <a:graphic xmlns:a="http://schemas.openxmlformats.org/drawingml/2006/main">
+              <a:graphicData uri="http://schemas.openxmlformats.org/drawingml/2006/picture">
+                <pic:pic xmlns:pic="http://schemas.openxmlformats.org/drawingml/2006/picture">
+                  <pic:nvPicPr>
+                    <pic:cNvPr id="0" name="Picture 5"/>
+                    <pic:cNvPicPr>
+                      <a:picLocks noChangeAspect="1" noChangeArrowheads="1"/>
+                    </pic:cNvPicPr>
+                  </pic:nvPicPr>
+                  <pic:blipFill>
+                    <a:blip r:embed="rId43">
+                      <a:extLst>
+                        <a:ext uri="{28A0092B-C50C-407E-A947-70E740481C1C}">
+                          <a14:useLocalDpi xmlns:a14="http://schemas.microsoft.com/office/drawing/2010/main" val="0"/>
+                        </a:ext>
+                      </a:extLst>
+                    </a:blip>
+                    <a:srcRect/>
+                    <a:stretch>
+                      <a:fillRect/>
+                    </a:stretch>
+                  </pic:blipFill>
+                  <pic:spPr bwMode="auto">
+                    <a:xfrm>
+                      <a:off x="0" y="0"/>
+                      <a:ext cx="5612130" cy="3678324"/>
+                    </a:xfrm>
+                    <a:prstGeom prst="rect">
+                      <a:avLst/>
+                    </a:prstGeom>
+                    <a:noFill/>
+                    <a:ln>
+                      <a:noFill/>
+                    </a:ln>
+                  </pic:spPr>
+                </pic:pic>
+              </a:graphicData>
+            </a:graphic>
+          </wp:inline>
+        </w:drawing>
+      </w:r>
+    </w:p>
+    <w:p/>
+    <w:p>
+      <w:pPr>
+        <w:pStyle w:val="Ttulo2"/>
+      </w:pPr>
+      <w:r>
+        <w:lastRenderedPageBreak/>
+        <w:t>CU Promociones</w:t>
+      </w:r>
+    </w:p>
+    <w:p/>
+    <w:p>
+      <w:r>
+        <w:rPr>
+          <w:noProof/>
+        </w:rPr>
+        <w:drawing>
+          <wp:inline distT="0" distB="0" distL="0" distR="0">
+            <wp:extent cx="5612130" cy="3232350"/>
+            <wp:effectExtent l="0" t="0" r="7620" b="6350"/>
+            <wp:docPr id="12" name="Imagen 12"/>
+            <wp:cNvGraphicFramePr>
+              <a:graphicFrameLocks xmlns:a="http://schemas.openxmlformats.org/drawingml/2006/main" noChangeAspect="1"/>
+            </wp:cNvGraphicFramePr>
+            <a:graphic xmlns:a="http://schemas.openxmlformats.org/drawingml/2006/main">
+              <a:graphicData uri="http://schemas.openxmlformats.org/drawingml/2006/picture">
+                <pic:pic xmlns:pic="http://schemas.openxmlformats.org/drawingml/2006/picture">
+                  <pic:nvPicPr>
+                    <pic:cNvPr id="0" name="Picture 6"/>
+                    <pic:cNvPicPr>
+                      <a:picLocks noChangeAspect="1" noChangeArrowheads="1"/>
+                    </pic:cNvPicPr>
+                  </pic:nvPicPr>
+                  <pic:blipFill>
+                    <a:blip r:embed="rId44">
+                      <a:extLst>
+                        <a:ext uri="{28A0092B-C50C-407E-A947-70E740481C1C}">
+                          <a14:useLocalDpi xmlns:a14="http://schemas.microsoft.com/office/drawing/2010/main" val="0"/>
+                        </a:ext>
+                      </a:extLst>
+                    </a:blip>
+                    <a:srcRect/>
+                    <a:stretch>
+                      <a:fillRect/>
+                    </a:stretch>
+                  </pic:blipFill>
+                  <pic:spPr bwMode="auto">
+                    <a:xfrm>
+                      <a:off x="0" y="0"/>
+                      <a:ext cx="5612130" cy="3232350"/>
+                    </a:xfrm>
+                    <a:prstGeom prst="rect">
+                      <a:avLst/>
+                    </a:prstGeom>
+                    <a:noFill/>
+                    <a:ln>
+                      <a:noFill/>
+                    </a:ln>
+                  </pic:spPr>
+                </pic:pic>
+              </a:graphicData>
+            </a:graphic>
+          </wp:inline>
+        </w:drawing>
+      </w:r>
+    </w:p>
+    <w:p/>
+    <w:p>
+      <w:r>
+        <w:rPr>
+          <w:noProof/>
+        </w:rPr>
+        <w:drawing>
+          <wp:inline distT="0" distB="0" distL="0" distR="0">
+            <wp:extent cx="5612130" cy="3844584"/>
+            <wp:effectExtent l="0" t="0" r="7620" b="3810"/>
+            <wp:docPr id="13" name="Imagen 13"/>
+            <wp:cNvGraphicFramePr>
+              <a:graphicFrameLocks xmlns:a="http://schemas.openxmlformats.org/drawingml/2006/main" noChangeAspect="1"/>
+            </wp:cNvGraphicFramePr>
+            <a:graphic xmlns:a="http://schemas.openxmlformats.org/drawingml/2006/main">
+              <a:graphicData uri="http://schemas.openxmlformats.org/drawingml/2006/picture">
+                <pic:pic xmlns:pic="http://schemas.openxmlformats.org/drawingml/2006/picture">
+                  <pic:nvPicPr>
+                    <pic:cNvPr id="0" name="Picture 7"/>
+                    <pic:cNvPicPr>
+                      <a:picLocks noChangeAspect="1" noChangeArrowheads="1"/>
+                    </pic:cNvPicPr>
+                  </pic:nvPicPr>
+                  <pic:blipFill>
+                    <a:blip r:embed="rId45">
+                      <a:extLst>
+                        <a:ext uri="{28A0092B-C50C-407E-A947-70E740481C1C}">
+                          <a14:useLocalDpi xmlns:a14="http://schemas.microsoft.com/office/drawing/2010/main" val="0"/>
+                        </a:ext>
+                      </a:extLst>
+                    </a:blip>
+                    <a:srcRect/>
+                    <a:stretch>
+                      <a:fillRect/>
+                    </a:stretch>
+                  </pic:blipFill>
+                  <pic:spPr bwMode="auto">
+                    <a:xfrm>
+                      <a:off x="0" y="0"/>
+                      <a:ext cx="5612130" cy="3844584"/>
+                    </a:xfrm>
+                    <a:prstGeom prst="rect">
+                      <a:avLst/>
+                    </a:prstGeom>
+                    <a:noFill/>
+                    <a:ln>
+                      <a:noFill/>
+                    </a:ln>
+                  </pic:spPr>
+                </pic:pic>
+              </a:graphicData>
+            </a:graphic>
+          </wp:inline>
+        </w:drawing>
+      </w:r>
+    </w:p>
+    <w:p>
+      <w:pPr>
+        <w:rPr>
+          <w:noProof/>
+        </w:rPr>
+      </w:pPr>
+    </w:p>
+    <w:p>
+      <w:pPr>
+        <w:rPr>
+          <w:noProof/>
+        </w:rPr>
+      </w:pPr>
+    </w:p>
+    <w:p>
+      <w:r>
+        <w:rPr>
+          <w:noProof/>
+        </w:rPr>
+        <w:lastRenderedPageBreak/>
+        <w:drawing>
+          <wp:inline distT="0" distB="0" distL="0" distR="0">
+            <wp:extent cx="5612130" cy="3844584"/>
+            <wp:effectExtent l="0" t="0" r="7620" b="3810"/>
+            <wp:docPr id="32" name="Imagen 32"/>
+            <wp:cNvGraphicFramePr>
+              <a:graphicFrameLocks xmlns:a="http://schemas.openxmlformats.org/drawingml/2006/main" noChangeAspect="1"/>
+            </wp:cNvGraphicFramePr>
+            <a:graphic xmlns:a="http://schemas.openxmlformats.org/drawingml/2006/main">
+              <a:graphicData uri="http://schemas.openxmlformats.org/drawingml/2006/picture">
+                <pic:pic xmlns:pic="http://schemas.openxmlformats.org/drawingml/2006/picture">
+                  <pic:nvPicPr>
+                    <pic:cNvPr id="0" name="Picture 11"/>
                     <pic:cNvPicPr>
                       <a:picLocks noChangeAspect="1" noChangeArrowheads="1"/>
                     </pic:cNvPicPr>
@@ -19478,7 +19922,7 @@
                   <pic:spPr bwMode="auto">
                     <a:xfrm>
                       <a:off x="0" y="0"/>
-                      <a:ext cx="5612130" cy="3842865"/>
+                      <a:ext cx="5612130" cy="3844584"/>
                     </a:xfrm>
                     <a:prstGeom prst="rect">
                       <a:avLst/>
@@ -19495,6 +19939,7 @@
         </w:drawing>
       </w:r>
     </w:p>
+    <w:p/>
     <w:p>
       <w:pPr>
         <w:pStyle w:val="Ttulo1"/>
@@ -21519,6 +21964,28 @@
       <w:szCs w:val="32"/>
     </w:rPr>
   </w:style>
+  <w:style w:type="paragraph" w:styleId="Ttulo2">
+    <w:name w:val="heading 2"/>
+    <w:basedOn w:val="Normal"/>
+    <w:next w:val="Normal"/>
+    <w:link w:val="Ttulo2Car"/>
+    <w:uiPriority w:val="9"/>
+    <w:unhideWhenUsed/>
+    <w:qFormat/>
+    <w:rsid w:val="00802241"/>
+    <w:pPr>
+      <w:keepNext/>
+      <w:keepLines/>
+      <w:spacing w:before="40"/>
+      <w:outlineLvl w:val="1"/>
+    </w:pPr>
+    <w:rPr>
+      <w:rFonts w:asciiTheme="majorHAnsi" w:eastAsiaTheme="majorEastAsia" w:hAnsiTheme="majorHAnsi" w:cstheme="majorBidi"/>
+      <w:color w:val="2F5496" w:themeColor="accent1" w:themeShade="BF"/>
+      <w:sz w:val="26"/>
+      <w:szCs w:val="26"/>
+    </w:rPr>
+  </w:style>
   <w:style w:type="character" w:default="1" w:styleId="Fuentedeprrafopredeter">
     <w:name w:val="Default Paragraph Font"/>
     <w:uiPriority w:val="1"/>
@@ -21671,6 +22138,20 @@
       <w:color w:val="auto"/>
       <w:sz w:val="24"/>
       <w:szCs w:val="24"/>
+    </w:rPr>
+  </w:style>
+  <w:style w:type="character" w:customStyle="1" w:styleId="Ttulo2Car">
+    <w:name w:val="Título 2 Car"/>
+    <w:basedOn w:val="Fuentedeprrafopredeter"/>
+    <w:link w:val="Ttulo2"/>
+    <w:uiPriority w:val="9"/>
+    <w:rsid w:val="00802241"/>
+    <w:rPr>
+      <w:rFonts w:asciiTheme="majorHAnsi" w:eastAsiaTheme="majorEastAsia" w:hAnsiTheme="majorHAnsi" w:cstheme="majorBidi"/>
+      <w:color w:val="2F5496" w:themeColor="accent1" w:themeShade="BF"/>
+      <w:sz w:val="26"/>
+      <w:szCs w:val="26"/>
+      <w:lang w:eastAsia="es-MX"/>
     </w:rPr>
   </w:style>
 </w:styles>

</xml_diff>